<commit_message>
datacamp :: ggplot part 2 :: 1
</commit_message>
<xml_diff>
--- a/Courses/datacamp/Data Visualization with R/ggplot/Notes.docx
+++ b/Courses/datacamp/Data Visualization with R/ggplot/Notes.docx
@@ -1,6 +1,6 @@
 
 <file path=word/document.xml><?xml version="1.0" encoding="utf-8"?>
-<w:document xmlns:wpc="http://schemas.microsoft.com/office/word/2010/wordprocessingCanvas" xmlns:mc="http://schemas.openxmlformats.org/markup-compatibility/2006" xmlns:o="urn:schemas-microsoft-com:office:office" xmlns:r="http://schemas.openxmlformats.org/officeDocument/2006/relationships" xmlns:m="http://schemas.openxmlformats.org/officeDocument/2006/math" xmlns:v="urn:schemas-microsoft-com:vml" xmlns:wp14="http://schemas.microsoft.com/office/word/2010/wordprocessingDrawing" xmlns:wp="http://schemas.openxmlformats.org/drawingml/2006/wordprocessingDrawing" xmlns:w10="urn:schemas-microsoft-com:office:word" xmlns:w="http://schemas.openxmlformats.org/wordprocessingml/2006/main" xmlns:w14="http://schemas.microsoft.com/office/word/2010/wordml" xmlns:w15="http://schemas.microsoft.com/office/word/2012/wordml" xmlns:wpg="http://schemas.microsoft.com/office/word/2010/wordprocessingGroup" xmlns:wpi="http://schemas.microsoft.com/office/word/2010/wordprocessingInk" xmlns:wne="http://schemas.microsoft.com/office/word/2006/wordml" xmlns:wps="http://schemas.microsoft.com/office/word/2010/wordprocessingShape" mc:Ignorable="w14 w15 wp14">
+<w:document xmlns:wpc="http://schemas.microsoft.com/office/word/2010/wordprocessingCanvas" xmlns:cx="http://schemas.microsoft.com/office/drawing/2014/chartex" xmlns:cx1="http://schemas.microsoft.com/office/drawing/2015/9/8/chartex" xmlns:cx2="http://schemas.microsoft.com/office/drawing/2015/10/21/chartex" xmlns:cx3="http://schemas.microsoft.com/office/drawing/2016/5/9/chartex" xmlns:cx4="http://schemas.microsoft.com/office/drawing/2016/5/10/chartex" xmlns:cx5="http://schemas.microsoft.com/office/drawing/2016/5/11/chartex" xmlns:cx6="http://schemas.microsoft.com/office/drawing/2016/5/12/chartex" xmlns:cx7="http://schemas.microsoft.com/office/drawing/2016/5/13/chartex" xmlns:cx8="http://schemas.microsoft.com/office/drawing/2016/5/14/chartex" xmlns:mc="http://schemas.openxmlformats.org/markup-compatibility/2006" xmlns:aink="http://schemas.microsoft.com/office/drawing/2016/ink" xmlns:am3d="http://schemas.microsoft.com/office/drawing/2017/model3d" xmlns:o="urn:schemas-microsoft-com:office:office" xmlns:r="http://schemas.openxmlformats.org/officeDocument/2006/relationships" xmlns:m="http://schemas.openxmlformats.org/officeDocument/2006/math" xmlns:v="urn:schemas-microsoft-com:vml" xmlns:wp14="http://schemas.microsoft.com/office/word/2010/wordprocessingDrawing" xmlns:wp="http://schemas.openxmlformats.org/drawingml/2006/wordprocessingDrawing" xmlns:w10="urn:schemas-microsoft-com:office:word" xmlns:w="http://schemas.openxmlformats.org/wordprocessingml/2006/main" xmlns:w14="http://schemas.microsoft.com/office/word/2010/wordml" xmlns:w15="http://schemas.microsoft.com/office/word/2012/wordml" xmlns:w16cid="http://schemas.microsoft.com/office/word/2016/wordml/cid" xmlns:w16se="http://schemas.microsoft.com/office/word/2015/wordml/symex" xmlns:wpg="http://schemas.microsoft.com/office/word/2010/wordprocessingGroup" xmlns:wpi="http://schemas.microsoft.com/office/word/2010/wordprocessingInk" xmlns:wne="http://schemas.microsoft.com/office/word/2006/wordml" xmlns:wps="http://schemas.microsoft.com/office/word/2010/wordprocessingShape" mc:Ignorable="w14 w15 w16se w16cid wp14">
   <w:body>
     <w:p>
       <w:pPr>
@@ -242,346 +242,96 @@
           <w:sz w:val="24"/>
         </w:rPr>
       </w:pPr>
-      <w:proofErr w:type="spellStart"/>
-      <w:proofErr w:type="gramStart"/>
       <w:r>
         <w:rPr>
           <w:rFonts w:ascii="Andalus" w:hAnsi="Andalus" w:cs="Andalus"/>
           <w:sz w:val="24"/>
         </w:rPr>
-        <w:t>ggplot</w:t>
-      </w:r>
-      <w:proofErr w:type="spellEnd"/>
+        <w:t>ggplot(mtcars, aes(x</w:t>
+      </w:r>
       <w:r>
         <w:rPr>
           <w:rFonts w:ascii="Andalus" w:hAnsi="Andalus" w:cs="Andalus"/>
           <w:sz w:val="24"/>
         </w:rPr>
-        <w:t>(</w:t>
-      </w:r>
-      <w:proofErr w:type="spellStart"/>
-      <w:proofErr w:type="gramEnd"/>
-      <w:r>
+        <w:t xml:space="preserve"> = wt, y = mpg)) + geom_point()</w:t>
+      </w:r>
+    </w:p>
+    <w:p>
+      <w:pPr>
+        <w:spacing w:after="0"/>
+        <w:ind w:left="720"/>
         <w:rPr>
           <w:rFonts w:ascii="Andalus" w:hAnsi="Andalus" w:cs="Andalus"/>
           <w:sz w:val="24"/>
         </w:rPr>
-        <w:t>mtcars</w:t>
-      </w:r>
-      <w:proofErr w:type="spellEnd"/>
+      </w:pPr>
       <w:r>
         <w:rPr>
           <w:rFonts w:ascii="Andalus" w:hAnsi="Andalus" w:cs="Andalus"/>
           <w:sz w:val="24"/>
         </w:rPr>
-        <w:t xml:space="preserve">, </w:t>
-      </w:r>
-      <w:proofErr w:type="spellStart"/>
+        <w:t xml:space="preserve">ggplot(mtcars, aes(x = wt, y = mpg, </w:t>
+      </w:r>
       <w:r>
         <w:rPr>
           <w:rFonts w:ascii="Andalus" w:hAnsi="Andalus" w:cs="Andalus"/>
-          <w:sz w:val="24"/>
-        </w:rPr>
-        <w:t>aes</w:t>
-      </w:r>
-      <w:proofErr w:type="spellEnd"/>
+          <w:b/>
+          <w:sz w:val="24"/>
+        </w:rPr>
+        <w:t>color</w:t>
+      </w:r>
       <w:r>
         <w:rPr>
           <w:rFonts w:ascii="Andalus" w:hAnsi="Andalus" w:cs="Andalus"/>
           <w:sz w:val="24"/>
         </w:rPr>
-        <w:t>(x</w:t>
-      </w:r>
-      <w:r>
+        <w:t xml:space="preserve"> = disp)) + geom_point()</w:t>
+      </w:r>
+    </w:p>
+    <w:p>
+      <w:pPr>
+        <w:ind w:left="720"/>
         <w:rPr>
           <w:rFonts w:ascii="Andalus" w:hAnsi="Andalus" w:cs="Andalus"/>
           <w:sz w:val="24"/>
         </w:rPr>
-        <w:t xml:space="preserve"> = </w:t>
-      </w:r>
-      <w:proofErr w:type="spellStart"/>
+      </w:pPr>
       <w:r>
         <w:rPr>
           <w:rFonts w:ascii="Andalus" w:hAnsi="Andalus" w:cs="Andalus"/>
           <w:sz w:val="24"/>
         </w:rPr>
-        <w:t>wt</w:t>
-      </w:r>
-      <w:proofErr w:type="spellEnd"/>
+        <w:t>ggplot(mtcars, aes(x</w:t>
+      </w:r>
       <w:r>
         <w:rPr>
           <w:rFonts w:ascii="Andalus" w:hAnsi="Andalus" w:cs="Andalus"/>
           <w:sz w:val="24"/>
         </w:rPr>
-        <w:t xml:space="preserve">, y = mpg)) + </w:t>
-      </w:r>
-      <w:proofErr w:type="spellStart"/>
+        <w:t xml:space="preserve"> = wt, y = mpg, </w:t>
+      </w:r>
       <w:r>
         <w:rPr>
           <w:rFonts w:ascii="Andalus" w:hAnsi="Andalus" w:cs="Andalus"/>
-          <w:sz w:val="24"/>
-        </w:rPr>
-        <w:t>geom_point</w:t>
-      </w:r>
-      <w:proofErr w:type="spellEnd"/>
+          <w:b/>
+          <w:sz w:val="24"/>
+        </w:rPr>
+        <w:t>size</w:t>
+      </w:r>
       <w:r>
         <w:rPr>
           <w:rFonts w:ascii="Andalus" w:hAnsi="Andalus" w:cs="Andalus"/>
           <w:sz w:val="24"/>
         </w:rPr>
-        <w:t>()</w:t>
-      </w:r>
-    </w:p>
-    <w:p>
-      <w:pPr>
-        <w:spacing w:after="0"/>
-        <w:ind w:left="720"/>
+        <w:t xml:space="preserve"> = disp)) + </w:t>
+      </w:r>
+      <w:r>
         <w:rPr>
           <w:rFonts w:ascii="Andalus" w:hAnsi="Andalus" w:cs="Andalus"/>
           <w:sz w:val="24"/>
         </w:rPr>
-      </w:pPr>
-      <w:proofErr w:type="spellStart"/>
-      <w:proofErr w:type="gramStart"/>
-      <w:r>
-        <w:rPr>
-          <w:rFonts w:ascii="Andalus" w:hAnsi="Andalus" w:cs="Andalus"/>
-          <w:sz w:val="24"/>
-        </w:rPr>
-        <w:t>ggplot</w:t>
-      </w:r>
-      <w:proofErr w:type="spellEnd"/>
-      <w:r>
-        <w:rPr>
-          <w:rFonts w:ascii="Andalus" w:hAnsi="Andalus" w:cs="Andalus"/>
-          <w:sz w:val="24"/>
-        </w:rPr>
-        <w:t>(</w:t>
-      </w:r>
-      <w:proofErr w:type="spellStart"/>
-      <w:proofErr w:type="gramEnd"/>
-      <w:r>
-        <w:rPr>
-          <w:rFonts w:ascii="Andalus" w:hAnsi="Andalus" w:cs="Andalus"/>
-          <w:sz w:val="24"/>
-        </w:rPr>
-        <w:t>mtcars</w:t>
-      </w:r>
-      <w:proofErr w:type="spellEnd"/>
-      <w:r>
-        <w:rPr>
-          <w:rFonts w:ascii="Andalus" w:hAnsi="Andalus" w:cs="Andalus"/>
-          <w:sz w:val="24"/>
-        </w:rPr>
-        <w:t xml:space="preserve">, </w:t>
-      </w:r>
-      <w:proofErr w:type="spellStart"/>
-      <w:r>
-        <w:rPr>
-          <w:rFonts w:ascii="Andalus" w:hAnsi="Andalus" w:cs="Andalus"/>
-          <w:sz w:val="24"/>
-        </w:rPr>
-        <w:t>aes</w:t>
-      </w:r>
-      <w:proofErr w:type="spellEnd"/>
-      <w:r>
-        <w:rPr>
-          <w:rFonts w:ascii="Andalus" w:hAnsi="Andalus" w:cs="Andalus"/>
-          <w:sz w:val="24"/>
-        </w:rPr>
-        <w:t xml:space="preserve">(x = </w:t>
-      </w:r>
-      <w:proofErr w:type="spellStart"/>
-      <w:r>
-        <w:rPr>
-          <w:rFonts w:ascii="Andalus" w:hAnsi="Andalus" w:cs="Andalus"/>
-          <w:sz w:val="24"/>
-        </w:rPr>
-        <w:t>wt</w:t>
-      </w:r>
-      <w:proofErr w:type="spellEnd"/>
-      <w:r>
-        <w:rPr>
-          <w:rFonts w:ascii="Andalus" w:hAnsi="Andalus" w:cs="Andalus"/>
-          <w:sz w:val="24"/>
-        </w:rPr>
-        <w:t xml:space="preserve">, y = mpg, </w:t>
-      </w:r>
-      <w:r>
-        <w:rPr>
-          <w:rFonts w:ascii="Andalus" w:hAnsi="Andalus" w:cs="Andalus"/>
-          <w:b/>
-          <w:sz w:val="24"/>
-        </w:rPr>
-        <w:t>color</w:t>
-      </w:r>
-      <w:r>
-        <w:rPr>
-          <w:rFonts w:ascii="Andalus" w:hAnsi="Andalus" w:cs="Andalus"/>
-          <w:sz w:val="24"/>
-        </w:rPr>
-        <w:t xml:space="preserve"> = </w:t>
-      </w:r>
-      <w:proofErr w:type="spellStart"/>
-      <w:r>
-        <w:rPr>
-          <w:rFonts w:ascii="Andalus" w:hAnsi="Andalus" w:cs="Andalus"/>
-          <w:sz w:val="24"/>
-        </w:rPr>
-        <w:t>disp</w:t>
-      </w:r>
-      <w:proofErr w:type="spellEnd"/>
-      <w:r>
-        <w:rPr>
-          <w:rFonts w:ascii="Andalus" w:hAnsi="Andalus" w:cs="Andalus"/>
-          <w:sz w:val="24"/>
-        </w:rPr>
-        <w:t xml:space="preserve">)) + </w:t>
-      </w:r>
-      <w:proofErr w:type="spellStart"/>
-      <w:r>
-        <w:rPr>
-          <w:rFonts w:ascii="Andalus" w:hAnsi="Andalus" w:cs="Andalus"/>
-          <w:sz w:val="24"/>
-        </w:rPr>
-        <w:t>geom_point</w:t>
-      </w:r>
-      <w:proofErr w:type="spellEnd"/>
-      <w:r>
-        <w:rPr>
-          <w:rFonts w:ascii="Andalus" w:hAnsi="Andalus" w:cs="Andalus"/>
-          <w:sz w:val="24"/>
-        </w:rPr>
-        <w:t>()</w:t>
-      </w:r>
-    </w:p>
-    <w:p>
-      <w:pPr>
-        <w:ind w:left="720"/>
-        <w:rPr>
-          <w:rFonts w:ascii="Andalus" w:hAnsi="Andalus" w:cs="Andalus"/>
-          <w:sz w:val="24"/>
-        </w:rPr>
-      </w:pPr>
-      <w:proofErr w:type="spellStart"/>
-      <w:proofErr w:type="gramStart"/>
-      <w:r>
-        <w:rPr>
-          <w:rFonts w:ascii="Andalus" w:hAnsi="Andalus" w:cs="Andalus"/>
-          <w:sz w:val="24"/>
-        </w:rPr>
-        <w:t>ggplot</w:t>
-      </w:r>
-      <w:proofErr w:type="spellEnd"/>
-      <w:r>
-        <w:rPr>
-          <w:rFonts w:ascii="Andalus" w:hAnsi="Andalus" w:cs="Andalus"/>
-          <w:sz w:val="24"/>
-        </w:rPr>
-        <w:t>(</w:t>
-      </w:r>
-      <w:proofErr w:type="spellStart"/>
-      <w:proofErr w:type="gramEnd"/>
-      <w:r>
-        <w:rPr>
-          <w:rFonts w:ascii="Andalus" w:hAnsi="Andalus" w:cs="Andalus"/>
-          <w:sz w:val="24"/>
-        </w:rPr>
-        <w:t>mtcars</w:t>
-      </w:r>
-      <w:proofErr w:type="spellEnd"/>
-      <w:r>
-        <w:rPr>
-          <w:rFonts w:ascii="Andalus" w:hAnsi="Andalus" w:cs="Andalus"/>
-          <w:sz w:val="24"/>
-        </w:rPr>
-        <w:t xml:space="preserve">, </w:t>
-      </w:r>
-      <w:proofErr w:type="spellStart"/>
-      <w:r>
-        <w:rPr>
-          <w:rFonts w:ascii="Andalus" w:hAnsi="Andalus" w:cs="Andalus"/>
-          <w:sz w:val="24"/>
-        </w:rPr>
-        <w:t>aes</w:t>
-      </w:r>
-      <w:proofErr w:type="spellEnd"/>
-      <w:r>
-        <w:rPr>
-          <w:rFonts w:ascii="Andalus" w:hAnsi="Andalus" w:cs="Andalus"/>
-          <w:sz w:val="24"/>
-        </w:rPr>
-        <w:t>(x</w:t>
-      </w:r>
-      <w:r>
-        <w:rPr>
-          <w:rFonts w:ascii="Andalus" w:hAnsi="Andalus" w:cs="Andalus"/>
-          <w:sz w:val="24"/>
-        </w:rPr>
-        <w:t xml:space="preserve"> = </w:t>
-      </w:r>
-      <w:proofErr w:type="spellStart"/>
-      <w:r>
-        <w:rPr>
-          <w:rFonts w:ascii="Andalus" w:hAnsi="Andalus" w:cs="Andalus"/>
-          <w:sz w:val="24"/>
-        </w:rPr>
-        <w:t>wt</w:t>
-      </w:r>
-      <w:proofErr w:type="spellEnd"/>
-      <w:r>
-        <w:rPr>
-          <w:rFonts w:ascii="Andalus" w:hAnsi="Andalus" w:cs="Andalus"/>
-          <w:sz w:val="24"/>
-        </w:rPr>
-        <w:t xml:space="preserve">, y = mpg, </w:t>
-      </w:r>
-      <w:r>
-        <w:rPr>
-          <w:rFonts w:ascii="Andalus" w:hAnsi="Andalus" w:cs="Andalus"/>
-          <w:b/>
-          <w:sz w:val="24"/>
-        </w:rPr>
-        <w:t>size</w:t>
-      </w:r>
-      <w:r>
-        <w:rPr>
-          <w:rFonts w:ascii="Andalus" w:hAnsi="Andalus" w:cs="Andalus"/>
-          <w:sz w:val="24"/>
-        </w:rPr>
-        <w:t xml:space="preserve"> = </w:t>
-      </w:r>
-      <w:proofErr w:type="spellStart"/>
-      <w:r>
-        <w:rPr>
-          <w:rFonts w:ascii="Andalus" w:hAnsi="Andalus" w:cs="Andalus"/>
-          <w:sz w:val="24"/>
-        </w:rPr>
-        <w:t>disp</w:t>
-      </w:r>
-      <w:proofErr w:type="spellEnd"/>
-      <w:r>
-        <w:rPr>
-          <w:rFonts w:ascii="Andalus" w:hAnsi="Andalus" w:cs="Andalus"/>
-          <w:sz w:val="24"/>
-        </w:rPr>
-        <w:t xml:space="preserve">)) + </w:t>
-      </w:r>
-      <w:proofErr w:type="spellStart"/>
-      <w:r>
-        <w:rPr>
-          <w:rFonts w:ascii="Andalus" w:hAnsi="Andalus" w:cs="Andalus"/>
-          <w:sz w:val="24"/>
-        </w:rPr>
-        <w:t>geom_point</w:t>
-      </w:r>
-      <w:proofErr w:type="spellEnd"/>
-      <w:r>
-        <w:rPr>
-          <w:rFonts w:ascii="Andalus" w:hAnsi="Andalus" w:cs="Andalus"/>
-          <w:sz w:val="24"/>
-        </w:rPr>
-        <w:t>()</w:t>
+        <w:t>geom_point()</w:t>
       </w:r>
     </w:p>
     <w:p>
@@ -752,33 +502,11 @@
           <w:sz w:val="24"/>
         </w:rPr>
       </w:pPr>
-      <w:proofErr w:type="spellStart"/>
-      <w:r>
-        <w:rPr>
-          <w:sz w:val="24"/>
-        </w:rPr>
-        <w:t>iris.wide</w:t>
-      </w:r>
-      <w:proofErr w:type="spellEnd"/>
-      <w:r>
-        <w:rPr>
-          <w:sz w:val="24"/>
-        </w:rPr>
-        <w:t xml:space="preserve"> (pg15) &amp; </w:t>
-      </w:r>
-      <w:proofErr w:type="spellStart"/>
-      <w:r>
-        <w:rPr>
-          <w:sz w:val="24"/>
-        </w:rPr>
-        <w:t>iris.tidy</w:t>
-      </w:r>
-      <w:proofErr w:type="spellEnd"/>
-      <w:r>
-        <w:rPr>
-          <w:sz w:val="24"/>
-        </w:rPr>
-        <w:t xml:space="preserve"> (pg</w:t>
+      <w:r>
+        <w:rPr>
+          <w:sz w:val="24"/>
+        </w:rPr>
+        <w:t>iris.wide (pg15) &amp; iris.tidy (pg</w:t>
       </w:r>
       <w:r>
         <w:rPr>
@@ -796,30 +524,8 @@
         <w:rPr>
           <w:sz w:val="24"/>
         </w:rPr>
-        <w:t xml:space="preserve"> &amp; </w:t>
-      </w:r>
-      <w:proofErr w:type="spellStart"/>
-      <w:r>
-        <w:rPr>
-          <w:sz w:val="24"/>
-        </w:rPr>
-        <w:t>facet_</w:t>
-      </w:r>
-      <w:proofErr w:type="gramStart"/>
-      <w:r>
-        <w:rPr>
-          <w:sz w:val="24"/>
-        </w:rPr>
-        <w:t>grid</w:t>
-      </w:r>
-      <w:proofErr w:type="spellEnd"/>
-      <w:r>
-        <w:rPr>
-          <w:sz w:val="24"/>
-        </w:rPr>
-        <w:t>()</w:t>
-      </w:r>
-      <w:proofErr w:type="gramEnd"/>
+        <w:t xml:space="preserve"> &amp; facet_grid()</w:t>
+      </w:r>
     </w:p>
     <w:p>
       <w:pPr>
@@ -890,6 +596,13 @@
         </w:rPr>
         <w:t>Aesthetics</w:t>
       </w:r>
+      <w:r>
+        <w:rPr>
+          <w:b/>
+          <w:sz w:val="28"/>
+        </w:rPr>
+        <w:t xml:space="preserve"> Layer</w:t>
+      </w:r>
     </w:p>
     <w:p>
       <w:pPr>
@@ -932,21 +645,7 @@
         <w:rPr>
           <w:sz w:val="24"/>
         </w:rPr>
-        <w:t xml:space="preserve">Aesthetics in </w:t>
-      </w:r>
-      <w:proofErr w:type="spellStart"/>
-      <w:r>
-        <w:rPr>
-          <w:sz w:val="24"/>
-        </w:rPr>
-        <w:t>aes</w:t>
-      </w:r>
-      <w:proofErr w:type="spellEnd"/>
-      <w:r>
-        <w:rPr>
-          <w:sz w:val="24"/>
-        </w:rPr>
-        <w:t xml:space="preserve">(), </w:t>
+        <w:t xml:space="preserve">Aesthetics in aes(), </w:t>
       </w:r>
       <w:r>
         <w:rPr>
@@ -960,21 +659,7 @@
         <w:rPr>
           <w:sz w:val="24"/>
         </w:rPr>
-        <w:t xml:space="preserve"> in </w:t>
-      </w:r>
-      <w:proofErr w:type="spellStart"/>
-      <w:r>
-        <w:rPr>
-          <w:sz w:val="24"/>
-        </w:rPr>
-        <w:t>geom</w:t>
-      </w:r>
-      <w:proofErr w:type="spellEnd"/>
-      <w:r>
-        <w:rPr>
-          <w:sz w:val="24"/>
-        </w:rPr>
-        <w:t>_(</w:t>
+        <w:t xml:space="preserve"> in geom_(</w:t>
       </w:r>
       <w:r>
         <w:rPr>
@@ -1000,7 +685,6 @@
           <w:sz w:val="24"/>
         </w:rPr>
       </w:pPr>
-      <w:proofErr w:type="spellStart"/>
       <w:r>
         <w:rPr>
           <w:sz w:val="24"/>
@@ -1011,28 +695,7 @@
         <w:rPr>
           <w:sz w:val="24"/>
         </w:rPr>
-        <w:t>es</w:t>
-      </w:r>
-      <w:proofErr w:type="spellEnd"/>
-      <w:r>
-        <w:rPr>
-          <w:sz w:val="24"/>
-        </w:rPr>
-        <w:t xml:space="preserve">() can also be called in </w:t>
-      </w:r>
-      <w:proofErr w:type="spellStart"/>
-      <w:r>
-        <w:rPr>
-          <w:sz w:val="24"/>
-        </w:rPr>
-        <w:t>geom</w:t>
-      </w:r>
-      <w:proofErr w:type="spellEnd"/>
-      <w:r>
-        <w:rPr>
-          <w:sz w:val="24"/>
-        </w:rPr>
-        <w:t xml:space="preserve">_(), but done usually when you want to include multiple data sources </w:t>
+        <w:t xml:space="preserve">es() can also be called in geom_(), but done usually when you want to include multiple data sources </w:t>
       </w:r>
     </w:p>
     <w:p>
@@ -1046,61 +709,17 @@
           <w:sz w:val="24"/>
         </w:rPr>
       </w:pPr>
-      <w:proofErr w:type="spellStart"/>
-      <w:r>
-        <w:rPr>
-          <w:sz w:val="24"/>
-        </w:rPr>
-        <w:t>ggplot</w:t>
-      </w:r>
-      <w:proofErr w:type="spellEnd"/>
-      <w:r>
-        <w:rPr>
-          <w:sz w:val="24"/>
-        </w:rPr>
-        <w:t>(</w:t>
-      </w:r>
-      <w:proofErr w:type="spellStart"/>
-      <w:r>
-        <w:rPr>
-          <w:sz w:val="24"/>
-        </w:rPr>
-        <w:t>mtcars</w:t>
-      </w:r>
-      <w:proofErr w:type="spellEnd"/>
-      <w:r>
-        <w:rPr>
-          <w:sz w:val="24"/>
-        </w:rPr>
-        <w:t xml:space="preserve">, </w:t>
-      </w:r>
-      <w:proofErr w:type="spellStart"/>
-      <w:r>
-        <w:rPr>
-          <w:sz w:val="24"/>
-        </w:rPr>
-        <w:t>aes</w:t>
-      </w:r>
-      <w:proofErr w:type="spellEnd"/>
-      <w:r>
-        <w:rPr>
-          <w:sz w:val="24"/>
-        </w:rPr>
-        <w:t>(x=</w:t>
-      </w:r>
-      <w:proofErr w:type="spellStart"/>
-      <w:r>
-        <w:rPr>
-          <w:sz w:val="24"/>
-        </w:rPr>
-        <w:t>wt</w:t>
-      </w:r>
-      <w:proofErr w:type="spellEnd"/>
-      <w:r>
-        <w:rPr>
-          <w:sz w:val="24"/>
-        </w:rPr>
-        <w:t>, y</w:t>
+      <w:r>
+        <w:rPr>
+          <w:sz w:val="24"/>
+        </w:rPr>
+        <w:t>ggplot(mtcars, aes(x=</w:t>
+      </w:r>
+      <w:r>
+        <w:rPr>
+          <w:sz w:val="24"/>
+        </w:rPr>
+        <w:t>wt, y</w:t>
       </w:r>
       <w:r>
         <w:rPr>
@@ -1114,19 +733,11 @@
         </w:rPr>
         <w:t>mpg, fill=</w:t>
       </w:r>
-      <w:proofErr w:type="spellStart"/>
-      <w:r>
-        <w:rPr>
-          <w:sz w:val="24"/>
-        </w:rPr>
-        <w:t>cyl</w:t>
-      </w:r>
-      <w:proofErr w:type="spellEnd"/>
-      <w:r>
-        <w:rPr>
-          <w:sz w:val="24"/>
-        </w:rPr>
-        <w:t>, col=am)) +</w:t>
+      <w:r>
+        <w:rPr>
+          <w:sz w:val="24"/>
+        </w:rPr>
+        <w:t>cyl, col=am)) +</w:t>
       </w:r>
       <w:r>
         <w:rPr>
@@ -1134,19 +745,11 @@
         </w:rPr>
         <w:t xml:space="preserve"> </w:t>
       </w:r>
-      <w:proofErr w:type="spellStart"/>
-      <w:r>
-        <w:rPr>
-          <w:sz w:val="24"/>
-        </w:rPr>
-        <w:t>geom_point</w:t>
-      </w:r>
-      <w:proofErr w:type="spellEnd"/>
-      <w:r>
-        <w:rPr>
-          <w:sz w:val="24"/>
-        </w:rPr>
-        <w:t>(</w:t>
+      <w:r>
+        <w:rPr>
+          <w:sz w:val="24"/>
+        </w:rPr>
+        <w:t>geom_point(</w:t>
       </w:r>
       <w:r>
         <w:rPr>
@@ -1211,19 +814,11 @@
           <w:sz w:val="24"/>
         </w:rPr>
       </w:pPr>
-      <w:proofErr w:type="spellStart"/>
-      <w:r>
-        <w:rPr>
-          <w:sz w:val="24"/>
-        </w:rPr>
-        <w:t>aes</w:t>
-      </w:r>
-      <w:proofErr w:type="spellEnd"/>
-      <w:r>
-        <w:rPr>
-          <w:sz w:val="24"/>
-        </w:rPr>
-        <w:t xml:space="preserve"> has to be associated with columns</w:t>
+      <w:r>
+        <w:rPr>
+          <w:sz w:val="24"/>
+        </w:rPr>
+        <w:t>aes has to be associated with columns</w:t>
       </w:r>
     </w:p>
     <w:p>
@@ -1241,21 +836,7 @@
         <w:rPr>
           <w:sz w:val="24"/>
         </w:rPr>
-        <w:t xml:space="preserve">attributes are given along with </w:t>
-      </w:r>
-      <w:proofErr w:type="spellStart"/>
-      <w:r>
-        <w:rPr>
-          <w:sz w:val="24"/>
-        </w:rPr>
-        <w:t>geom</w:t>
-      </w:r>
-      <w:proofErr w:type="spellEnd"/>
-      <w:r>
-        <w:rPr>
-          <w:sz w:val="24"/>
-        </w:rPr>
-        <w:t>_*()</w:t>
+        <w:t>attributes are given along with geom_*()</w:t>
       </w:r>
       <w:r>
         <w:rPr>
@@ -1275,75 +856,11 @@
           <w:sz w:val="24"/>
         </w:rPr>
       </w:pPr>
-      <w:proofErr w:type="spellStart"/>
-      <w:r>
-        <w:rPr>
-          <w:sz w:val="24"/>
-        </w:rPr>
-        <w:t>ggplot</w:t>
-      </w:r>
-      <w:proofErr w:type="spellEnd"/>
-      <w:r>
-        <w:rPr>
-          <w:sz w:val="24"/>
-        </w:rPr>
-        <w:t>(</w:t>
-      </w:r>
-      <w:proofErr w:type="spellStart"/>
-      <w:r>
-        <w:rPr>
-          <w:sz w:val="24"/>
-        </w:rPr>
-        <w:t>mtcars</w:t>
-      </w:r>
-      <w:proofErr w:type="spellEnd"/>
-      <w:r>
-        <w:rPr>
-          <w:sz w:val="24"/>
-        </w:rPr>
-        <w:t xml:space="preserve">, </w:t>
-      </w:r>
-      <w:proofErr w:type="spellStart"/>
-      <w:r>
-        <w:rPr>
-          <w:sz w:val="24"/>
-        </w:rPr>
-        <w:t>aes</w:t>
-      </w:r>
-      <w:proofErr w:type="spellEnd"/>
-      <w:r>
-        <w:rPr>
-          <w:sz w:val="24"/>
-        </w:rPr>
-        <w:t xml:space="preserve">(x = </w:t>
-      </w:r>
-      <w:proofErr w:type="spellStart"/>
-      <w:r>
-        <w:rPr>
-          <w:sz w:val="24"/>
-        </w:rPr>
-        <w:t>wt</w:t>
-      </w:r>
-      <w:proofErr w:type="spellEnd"/>
-      <w:r>
-        <w:rPr>
-          <w:sz w:val="24"/>
-        </w:rPr>
-        <w:t xml:space="preserve">, y = mpg, fill = </w:t>
-      </w:r>
-      <w:proofErr w:type="spellStart"/>
-      <w:r>
-        <w:rPr>
-          <w:sz w:val="24"/>
-        </w:rPr>
-        <w:t>cyl</w:t>
-      </w:r>
-      <w:proofErr w:type="spellEnd"/>
-      <w:r>
-        <w:rPr>
-          <w:sz w:val="24"/>
-        </w:rPr>
-        <w:t xml:space="preserve">, </w:t>
+      <w:r>
+        <w:rPr>
+          <w:sz w:val="24"/>
+        </w:rPr>
+        <w:t xml:space="preserve">ggplot(mtcars, aes(x = wt, y = mpg, fill = cyl, </w:t>
       </w:r>
       <w:r>
         <w:rPr>
@@ -1356,35 +873,7 @@
         <w:rPr>
           <w:sz w:val="24"/>
         </w:rPr>
-        <w:t>=</w:t>
-      </w:r>
-      <w:proofErr w:type="spellStart"/>
-      <w:r>
-        <w:rPr>
-          <w:sz w:val="24"/>
-        </w:rPr>
-        <w:t>rownames</w:t>
-      </w:r>
-      <w:proofErr w:type="spellEnd"/>
-      <w:r>
-        <w:rPr>
-          <w:sz w:val="24"/>
-        </w:rPr>
-        <w:t>(</w:t>
-      </w:r>
-      <w:proofErr w:type="spellStart"/>
-      <w:r>
-        <w:rPr>
-          <w:sz w:val="24"/>
-        </w:rPr>
-        <w:t>mtcars</w:t>
-      </w:r>
-      <w:proofErr w:type="spellEnd"/>
-      <w:r>
-        <w:rPr>
-          <w:sz w:val="24"/>
-        </w:rPr>
-        <w:t>)))</w:t>
+        <w:t>=rownames(mtcars)))</w:t>
       </w:r>
       <w:r>
         <w:rPr>
@@ -1404,7 +893,6 @@
         </w:rPr>
         <w:t xml:space="preserve"> </w:t>
       </w:r>
-      <w:proofErr w:type="spellStart"/>
       <w:r>
         <w:rPr>
           <w:sz w:val="24"/>
@@ -1418,7 +906,6 @@
         </w:rPr>
         <w:t>text</w:t>
       </w:r>
-      <w:proofErr w:type="spellEnd"/>
       <w:r>
         <w:rPr>
           <w:sz w:val="24"/>
@@ -1458,7 +945,6 @@
           <w:sz w:val="24"/>
         </w:rPr>
       </w:pPr>
-      <w:proofErr w:type="spellStart"/>
       <w:r>
         <w:rPr>
           <w:sz w:val="24"/>
@@ -1469,16 +955,8 @@
         <w:rPr>
           <w:sz w:val="24"/>
         </w:rPr>
-        <w:t>_bar</w:t>
-      </w:r>
-      <w:proofErr w:type="spellEnd"/>
-      <w:r>
-        <w:rPr>
-          <w:sz w:val="24"/>
-        </w:rPr>
-        <w:t>(</w:t>
-      </w:r>
-      <w:proofErr w:type="spellStart"/>
+        <w:t>_bar(</w:t>
+      </w:r>
       <w:r>
         <w:rPr>
           <w:b/>
@@ -1486,7 +964,6 @@
         </w:rPr>
         <w:t>postion</w:t>
       </w:r>
-      <w:proofErr w:type="spellEnd"/>
       <w:r>
         <w:rPr>
           <w:sz w:val="24"/>
@@ -1574,26 +1051,17 @@
           <w:sz w:val="24"/>
         </w:rPr>
       </w:pPr>
-      <w:proofErr w:type="spellStart"/>
       <w:r>
         <w:rPr>
           <w:sz w:val="24"/>
         </w:rPr>
         <w:t>scale_x</w:t>
       </w:r>
-      <w:proofErr w:type="spellEnd"/>
-      <w:r>
-        <w:rPr>
-          <w:sz w:val="24"/>
-        </w:rPr>
-        <w:t>/</w:t>
-      </w:r>
-      <w:proofErr w:type="spellStart"/>
-      <w:r>
-        <w:rPr>
-          <w:sz w:val="24"/>
-        </w:rPr>
-        <w:t>y</w:t>
+      <w:r>
+        <w:rPr>
+          <w:sz w:val="24"/>
+        </w:rPr>
+        <w:t>/y</w:t>
       </w:r>
       <w:r>
         <w:rPr>
@@ -1601,19 +1069,11 @@
         </w:rPr>
         <w:t>_continuous</w:t>
       </w:r>
-      <w:proofErr w:type="spellEnd"/>
-      <w:r>
-        <w:rPr>
-          <w:sz w:val="24"/>
-        </w:rPr>
-        <w:t>/</w:t>
-      </w:r>
-      <w:proofErr w:type="gramStart"/>
-      <w:r>
-        <w:rPr>
-          <w:sz w:val="24"/>
-        </w:rPr>
-        <w:t>discrete</w:t>
+      <w:r>
+        <w:rPr>
+          <w:sz w:val="24"/>
+        </w:rPr>
+        <w:t>/discrete</w:t>
       </w:r>
       <w:r>
         <w:rPr>
@@ -1621,7 +1081,6 @@
         </w:rPr>
         <w:t>(</w:t>
       </w:r>
-      <w:proofErr w:type="gramEnd"/>
       <w:r>
         <w:rPr>
           <w:sz w:val="24"/>
@@ -1639,6 +1098,42 @@
           <w:sz w:val="24"/>
         </w:rPr>
         <w:t>)</w:t>
+      </w:r>
+    </w:p>
+    <w:p>
+      <w:pPr>
+        <w:pStyle w:val="ListParagraph"/>
+        <w:numPr>
+          <w:ilvl w:val="2"/>
+          <w:numId w:val="2"/>
+        </w:numPr>
+        <w:rPr>
+          <w:sz w:val="24"/>
+        </w:rPr>
+      </w:pPr>
+      <w:r>
+        <w:rPr>
+          <w:sz w:val="24"/>
+        </w:rPr>
+        <w:t xml:space="preserve">ex: </w:t>
+      </w:r>
+      <w:r>
+        <w:rPr>
+          <w:sz w:val="24"/>
+        </w:rPr>
+        <w:t>scale_x_continuous(“x-axis”, limits=c(0,10), breaks=seq(</w:t>
+      </w:r>
+      <w:r>
+        <w:rPr>
+          <w:sz w:val="24"/>
+        </w:rPr>
+        <w:t>0,10,2</w:t>
+      </w:r>
+      <w:r>
+        <w:rPr>
+          <w:sz w:val="24"/>
+        </w:rPr>
+        <w:t>))</w:t>
       </w:r>
     </w:p>
     <w:p>
@@ -1663,21 +1158,7 @@
         <w:rPr>
           <w:sz w:val="24"/>
         </w:rPr>
-        <w:t>(</w:t>
-      </w:r>
-      <w:proofErr w:type="spellStart"/>
-      <w:r>
-        <w:rPr>
-          <w:sz w:val="24"/>
-        </w:rPr>
-        <w:t>x,y,col</w:t>
-      </w:r>
-      <w:proofErr w:type="spellEnd"/>
-      <w:r>
-        <w:rPr>
-          <w:sz w:val="24"/>
-        </w:rPr>
-        <w:t>, …)</w:t>
+        <w:t>(x,y,col, …)</w:t>
       </w:r>
     </w:p>
     <w:tbl>
@@ -1898,30 +1379,8 @@
         <w:rPr>
           <w:sz w:val="24"/>
         </w:rPr>
-        <w:t xml:space="preserve">: </w:t>
-      </w:r>
-      <w:proofErr w:type="spellStart"/>
-      <w:r>
-        <w:rPr>
-          <w:sz w:val="24"/>
-        </w:rPr>
-        <w:t>geom_</w:t>
-      </w:r>
-      <w:proofErr w:type="gramStart"/>
-      <w:r>
-        <w:rPr>
-          <w:sz w:val="24"/>
-        </w:rPr>
-        <w:t>point</w:t>
-      </w:r>
-      <w:proofErr w:type="spellEnd"/>
-      <w:r>
-        <w:rPr>
-          <w:sz w:val="24"/>
-        </w:rPr>
-        <w:t>()</w:t>
-      </w:r>
-      <w:proofErr w:type="gramEnd"/>
+        <w:t>: geom_point()</w:t>
+      </w:r>
     </w:p>
     <w:p>
       <w:pPr>
@@ -1934,61 +1393,47 @@
           <w:sz w:val="24"/>
         </w:rPr>
       </w:pPr>
-      <w:proofErr w:type="spellStart"/>
-      <w:r>
-        <w:rPr>
-          <w:sz w:val="24"/>
-        </w:rPr>
-        <w:t>aes</w:t>
-      </w:r>
-      <w:proofErr w:type="spellEnd"/>
-      <w:r>
-        <w:rPr>
-          <w:sz w:val="24"/>
-        </w:rPr>
-        <w:t xml:space="preserve">() inside </w:t>
-      </w:r>
-      <w:proofErr w:type="spellStart"/>
-      <w:r>
-        <w:rPr>
-          <w:sz w:val="24"/>
-        </w:rPr>
-        <w:t>geom</w:t>
-      </w:r>
-      <w:proofErr w:type="spellEnd"/>
-      <w:r>
-        <w:rPr>
-          <w:sz w:val="24"/>
-        </w:rPr>
-        <w:t xml:space="preserve">_*() is same as </w:t>
-      </w:r>
-      <w:proofErr w:type="spellStart"/>
-      <w:r>
-        <w:rPr>
-          <w:sz w:val="24"/>
-        </w:rPr>
-        <w:t>aes</w:t>
-      </w:r>
-      <w:proofErr w:type="spellEnd"/>
-      <w:r>
-        <w:rPr>
-          <w:sz w:val="24"/>
-        </w:rPr>
-        <w:t xml:space="preserve">() in </w:t>
-      </w:r>
-      <w:proofErr w:type="spellStart"/>
-      <w:r>
-        <w:rPr>
-          <w:sz w:val="24"/>
-        </w:rPr>
-        <w:t>ggplot</w:t>
-      </w:r>
-      <w:proofErr w:type="spellEnd"/>
-      <w:r>
-        <w:rPr>
-          <w:sz w:val="24"/>
-        </w:rPr>
-        <w:t>()</w:t>
+      <w:r>
+        <w:rPr>
+          <w:sz w:val="24"/>
+        </w:rPr>
+        <w:t>aes() inside geom_*() can be used to use different aesthetics for different layer</w:t>
+      </w:r>
+      <w:r>
+        <w:rPr>
+          <w:sz w:val="24"/>
+        </w:rPr>
+        <w:t xml:space="preserve"> of geom_*() </w:t>
+      </w:r>
+      <w:r>
+        <w:rPr>
+          <w:sz w:val="24"/>
+        </w:rPr>
+        <w:t>.</w:t>
+      </w:r>
+      <w:r>
+        <w:rPr>
+          <w:sz w:val="24"/>
+        </w:rPr>
+        <w:t xml:space="preserve"> Same goes for different data for different geom_*()</w:t>
+      </w:r>
+    </w:p>
+    <w:p>
+      <w:pPr>
+        <w:pStyle w:val="ListParagraph"/>
+        <w:numPr>
+          <w:ilvl w:val="0"/>
+          <w:numId w:val="3"/>
+        </w:numPr>
+        <w:rPr>
+          <w:sz w:val="24"/>
+        </w:rPr>
+      </w:pPr>
+      <w:r>
+        <w:rPr>
+          <w:sz w:val="24"/>
+        </w:rPr>
+        <w:t>aes() inside geom_*() is same as aes() in ggplot()</w:t>
       </w:r>
     </w:p>
     <w:p>
@@ -2050,61 +1495,11 @@
           <w:sz w:val="24"/>
         </w:rPr>
       </w:pPr>
-      <w:proofErr w:type="spellStart"/>
-      <w:r>
-        <w:rPr>
-          <w:sz w:val="24"/>
-        </w:rPr>
-        <w:t>ggplot</w:t>
-      </w:r>
-      <w:proofErr w:type="spellEnd"/>
-      <w:r>
-        <w:rPr>
-          <w:sz w:val="24"/>
-        </w:rPr>
-        <w:t xml:space="preserve">(iris, </w:t>
-      </w:r>
-      <w:proofErr w:type="spellStart"/>
-      <w:r>
-        <w:rPr>
-          <w:sz w:val="24"/>
-        </w:rPr>
-        <w:t>aes</w:t>
-      </w:r>
-      <w:proofErr w:type="spellEnd"/>
-      <w:r>
-        <w:rPr>
-          <w:sz w:val="24"/>
-        </w:rPr>
-        <w:t xml:space="preserve">(x = </w:t>
-      </w:r>
-      <w:proofErr w:type="spellStart"/>
-      <w:r>
-        <w:rPr>
-          <w:sz w:val="24"/>
-        </w:rPr>
-        <w:t>Sepal.Length</w:t>
-      </w:r>
-      <w:proofErr w:type="spellEnd"/>
-      <w:r>
-        <w:rPr>
-          <w:sz w:val="24"/>
-        </w:rPr>
-        <w:t xml:space="preserve">, y = </w:t>
-      </w:r>
-      <w:proofErr w:type="spellStart"/>
-      <w:r>
-        <w:rPr>
-          <w:sz w:val="24"/>
-        </w:rPr>
-        <w:t>Sepal.Width</w:t>
-      </w:r>
-      <w:proofErr w:type="spellEnd"/>
-      <w:r>
-        <w:rPr>
-          <w:sz w:val="24"/>
-        </w:rPr>
-        <w:t>, col = Species)) +</w:t>
+      <w:r>
+        <w:rPr>
+          <w:sz w:val="24"/>
+        </w:rPr>
+        <w:t>ggplot(iris, aes(x = Sepal.Length, y = Sepal.Width, col = Species)) +</w:t>
       </w:r>
       <w:r>
         <w:rPr>
@@ -2112,7 +1507,6 @@
         </w:rPr>
         <w:t xml:space="preserve"> </w:t>
       </w:r>
-      <w:proofErr w:type="spellStart"/>
       <w:r>
         <w:rPr>
           <w:sz w:val="24"/>
@@ -2126,7 +1520,6 @@
         </w:rPr>
         <w:t>jitter</w:t>
       </w:r>
-      <w:proofErr w:type="spellEnd"/>
       <w:r>
         <w:rPr>
           <w:sz w:val="24"/>
@@ -2305,21 +1698,7 @@
         <w:rPr>
           <w:sz w:val="24"/>
         </w:rPr>
-        <w:t xml:space="preserve"> </w:t>
-      </w:r>
-      <w:proofErr w:type="spellStart"/>
-      <w:r>
-        <w:rPr>
-          <w:sz w:val="24"/>
-        </w:rPr>
-        <w:t>geom_histogram</w:t>
-      </w:r>
-      <w:proofErr w:type="spellEnd"/>
-      <w:r>
-        <w:rPr>
-          <w:sz w:val="24"/>
-        </w:rPr>
-        <w:t>()</w:t>
+        <w:t xml:space="preserve"> geom_histogram()</w:t>
       </w:r>
       <w:r>
         <w:rPr>
@@ -2339,47 +1718,17 @@
           <w:sz w:val="24"/>
         </w:rPr>
       </w:pPr>
-      <w:proofErr w:type="spellStart"/>
       <w:r>
         <w:rPr>
           <w:sz w:val="24"/>
         </w:rPr>
         <w:t>ggplot</w:t>
       </w:r>
-      <w:proofErr w:type="spellEnd"/>
-      <w:r>
-        <w:rPr>
-          <w:sz w:val="24"/>
-        </w:rPr>
-        <w:t>(</w:t>
-      </w:r>
-      <w:proofErr w:type="spellStart"/>
-      <w:r>
-        <w:rPr>
-          <w:sz w:val="24"/>
-        </w:rPr>
-        <w:t>df</w:t>
-      </w:r>
-      <w:proofErr w:type="spellEnd"/>
-      <w:r>
-        <w:rPr>
-          <w:sz w:val="24"/>
-        </w:rPr>
-        <w:t xml:space="preserve">, </w:t>
-      </w:r>
-      <w:proofErr w:type="spellStart"/>
-      <w:r>
-        <w:rPr>
-          <w:sz w:val="24"/>
-        </w:rPr>
-        <w:t>aes</w:t>
-      </w:r>
-      <w:proofErr w:type="spellEnd"/>
-      <w:r>
-        <w:rPr>
-          <w:sz w:val="24"/>
-        </w:rPr>
-        <w:t>(x=x1))</w:t>
+      <w:r>
+        <w:rPr>
+          <w:sz w:val="24"/>
+        </w:rPr>
+        <w:t>(df, aes(x=x1))</w:t>
       </w:r>
       <w:r>
         <w:rPr>
@@ -2387,21 +1736,12 @@
         </w:rPr>
         <w:t xml:space="preserve"> + </w:t>
       </w:r>
-      <w:proofErr w:type="spellStart"/>
-      <w:r>
-        <w:rPr>
-          <w:sz w:val="24"/>
-        </w:rPr>
-        <w:t>geom_histogram</w:t>
-      </w:r>
-      <w:proofErr w:type="spellEnd"/>
-      <w:r>
-        <w:rPr>
-          <w:sz w:val="24"/>
-        </w:rPr>
-        <w:t>(</w:t>
-      </w:r>
-      <w:proofErr w:type="spellStart"/>
+      <w:r>
+        <w:rPr>
+          <w:sz w:val="24"/>
+        </w:rPr>
+        <w:t>geom_histogram(</w:t>
+      </w:r>
       <w:r>
         <w:rPr>
           <w:b/>
@@ -2409,7 +1749,6 @@
         </w:rPr>
         <w:t>binwidth</w:t>
       </w:r>
-      <w:proofErr w:type="spellEnd"/>
       <w:r>
         <w:rPr>
           <w:sz w:val="24"/>
@@ -2434,8 +1773,6 @@
           <w:sz w:val="24"/>
         </w:rPr>
       </w:pPr>
-      <w:proofErr w:type="spellStart"/>
-      <w:proofErr w:type="gramStart"/>
       <w:r>
         <w:rPr>
           <w:sz w:val="24"/>
@@ -2446,71 +1783,13 @@
         <w:rPr>
           <w:sz w:val="24"/>
         </w:rPr>
-        <w:t>gplot</w:t>
-      </w:r>
-      <w:proofErr w:type="spellEnd"/>
-      <w:r>
-        <w:rPr>
-          <w:sz w:val="24"/>
-        </w:rPr>
-        <w:t>(</w:t>
-      </w:r>
-      <w:proofErr w:type="spellStart"/>
-      <w:proofErr w:type="gramEnd"/>
-      <w:r>
-        <w:rPr>
-          <w:sz w:val="24"/>
-        </w:rPr>
-        <w:t>df</w:t>
-      </w:r>
-      <w:proofErr w:type="spellEnd"/>
-      <w:r>
-        <w:rPr>
-          <w:sz w:val="24"/>
-        </w:rPr>
-        <w:t xml:space="preserve">, </w:t>
-      </w:r>
-      <w:proofErr w:type="spellStart"/>
-      <w:r>
-        <w:rPr>
-          <w:sz w:val="24"/>
-        </w:rPr>
-        <w:t>aes</w:t>
-      </w:r>
-      <w:proofErr w:type="spellEnd"/>
-      <w:r>
-        <w:rPr>
-          <w:sz w:val="24"/>
-        </w:rPr>
-        <w:t xml:space="preserve">(x=x1)) + </w:t>
-      </w:r>
-      <w:proofErr w:type="spellStart"/>
-      <w:r>
-        <w:rPr>
-          <w:sz w:val="24"/>
-        </w:rPr>
-        <w:t>geom_histogram</w:t>
-      </w:r>
-      <w:proofErr w:type="spellEnd"/>
-      <w:r>
-        <w:rPr>
-          <w:sz w:val="24"/>
-        </w:rPr>
-        <w:t>(</w:t>
-      </w:r>
-      <w:proofErr w:type="spellStart"/>
-      <w:r>
-        <w:rPr>
-          <w:sz w:val="24"/>
-        </w:rPr>
-        <w:t>aes</w:t>
-      </w:r>
-      <w:proofErr w:type="spellEnd"/>
-      <w:r>
-        <w:rPr>
-          <w:sz w:val="24"/>
-        </w:rPr>
-        <w:t>(</w:t>
+        <w:t xml:space="preserve">gplot(df, aes(x=x1)) + </w:t>
+      </w:r>
+      <w:r>
+        <w:rPr>
+          <w:sz w:val="24"/>
+        </w:rPr>
+        <w:t>geom_histogram(aes(</w:t>
       </w:r>
       <w:r>
         <w:rPr>
@@ -2529,21 +1808,7 @@
         <w:rPr>
           <w:sz w:val="24"/>
         </w:rPr>
-        <w:t xml:space="preserve">), </w:t>
-      </w:r>
-      <w:proofErr w:type="spellStart"/>
-      <w:r>
-        <w:rPr>
-          <w:sz w:val="24"/>
-        </w:rPr>
-        <w:t>binwidth</w:t>
-      </w:r>
-      <w:proofErr w:type="spellEnd"/>
-      <w:r>
-        <w:rPr>
-          <w:sz w:val="24"/>
-        </w:rPr>
-        <w:t>=0.1)</w:t>
+        <w:t>), binwidth=0.1)</w:t>
       </w:r>
     </w:p>
     <w:p>
@@ -2557,47 +1822,11 @@
           <w:sz w:val="24"/>
         </w:rPr>
       </w:pPr>
-      <w:proofErr w:type="spellStart"/>
-      <w:r>
-        <w:rPr>
-          <w:sz w:val="24"/>
-        </w:rPr>
-        <w:t>ggplot</w:t>
-      </w:r>
-      <w:proofErr w:type="spellEnd"/>
-      <w:r>
-        <w:rPr>
-          <w:sz w:val="24"/>
-        </w:rPr>
-        <w:t>(</w:t>
-      </w:r>
-      <w:proofErr w:type="spellStart"/>
-      <w:r>
-        <w:rPr>
-          <w:sz w:val="24"/>
-        </w:rPr>
-        <w:t>df</w:t>
-      </w:r>
-      <w:proofErr w:type="spellEnd"/>
-      <w:r>
-        <w:rPr>
-          <w:sz w:val="24"/>
-        </w:rPr>
-        <w:t xml:space="preserve">, </w:t>
-      </w:r>
-      <w:proofErr w:type="spellStart"/>
-      <w:r>
-        <w:rPr>
-          <w:sz w:val="24"/>
-        </w:rPr>
-        <w:t>aes</w:t>
-      </w:r>
-      <w:proofErr w:type="spellEnd"/>
-      <w:r>
-        <w:rPr>
-          <w:sz w:val="24"/>
-        </w:rPr>
-        <w:t>(x=x1</w:t>
+      <w:r>
+        <w:rPr>
+          <w:sz w:val="24"/>
+        </w:rPr>
+        <w:t>ggplot(df, aes(x=x1</w:t>
       </w:r>
       <w:r>
         <w:rPr>
@@ -2605,7 +1834,6 @@
         </w:rPr>
         <w:t>, fill=</w:t>
       </w:r>
-      <w:proofErr w:type="spellStart"/>
       <w:r>
         <w:rPr>
           <w:sz w:val="24"/>
@@ -2618,40 +1846,11 @@
         </w:rPr>
         <w:t>_var</w:t>
       </w:r>
-      <w:proofErr w:type="spellEnd"/>
-      <w:r>
-        <w:rPr>
-          <w:sz w:val="24"/>
-        </w:rPr>
-        <w:t xml:space="preserve">)) + </w:t>
-      </w:r>
-      <w:proofErr w:type="spellStart"/>
-      <w:r>
-        <w:rPr>
-          <w:sz w:val="24"/>
-        </w:rPr>
-        <w:t>geom_histogram</w:t>
-      </w:r>
-      <w:proofErr w:type="spellEnd"/>
-      <w:r>
-        <w:rPr>
-          <w:sz w:val="24"/>
-        </w:rPr>
-        <w:t>(</w:t>
-      </w:r>
-      <w:proofErr w:type="spellStart"/>
-      <w:r>
-        <w:rPr>
-          <w:sz w:val="24"/>
-        </w:rPr>
-        <w:t>binwidth</w:t>
-      </w:r>
-      <w:proofErr w:type="spellEnd"/>
-      <w:r>
-        <w:rPr>
-          <w:sz w:val="24"/>
-        </w:rPr>
-        <w:t>=0.1</w:t>
+      <w:r>
+        <w:rPr>
+          <w:sz w:val="24"/>
+        </w:rPr>
+        <w:t>)) + geom_histogram(binwidth=0.1</w:t>
       </w:r>
       <w:r>
         <w:rPr>
@@ -2908,21 +2107,7 @@
         <w:rPr>
           <w:sz w:val="24"/>
         </w:rPr>
-        <w:t xml:space="preserve"> </w:t>
-      </w:r>
-      <w:proofErr w:type="spellStart"/>
-      <w:r>
-        <w:rPr>
-          <w:sz w:val="24"/>
-        </w:rPr>
-        <w:t>geom_bar</w:t>
-      </w:r>
-      <w:proofErr w:type="spellEnd"/>
-      <w:r>
-        <w:rPr>
-          <w:sz w:val="24"/>
-        </w:rPr>
-        <w:t>()</w:t>
+        <w:t xml:space="preserve"> geom_bar()</w:t>
       </w:r>
       <w:r>
         <w:rPr>
@@ -2942,75 +2127,11 @@
           <w:sz w:val="24"/>
         </w:rPr>
       </w:pPr>
-      <w:proofErr w:type="spellStart"/>
-      <w:r>
-        <w:rPr>
-          <w:sz w:val="24"/>
-        </w:rPr>
-        <w:t>ggplot</w:t>
-      </w:r>
-      <w:proofErr w:type="spellEnd"/>
-      <w:r>
-        <w:rPr>
-          <w:sz w:val="24"/>
-        </w:rPr>
-        <w:t>(</w:t>
-      </w:r>
-      <w:proofErr w:type="spellStart"/>
-      <w:r>
-        <w:rPr>
-          <w:sz w:val="24"/>
-        </w:rPr>
-        <w:t>df</w:t>
-      </w:r>
-      <w:proofErr w:type="spellEnd"/>
-      <w:r>
-        <w:rPr>
-          <w:sz w:val="24"/>
-        </w:rPr>
-        <w:t xml:space="preserve">, </w:t>
-      </w:r>
-      <w:proofErr w:type="spellStart"/>
-      <w:r>
-        <w:rPr>
-          <w:sz w:val="24"/>
-        </w:rPr>
-        <w:t>aes</w:t>
-      </w:r>
-      <w:proofErr w:type="spellEnd"/>
-      <w:r>
-        <w:rPr>
-          <w:sz w:val="24"/>
-        </w:rPr>
-        <w:t>(x=</w:t>
-      </w:r>
-      <w:proofErr w:type="spellStart"/>
-      <w:r>
-        <w:rPr>
-          <w:sz w:val="24"/>
-        </w:rPr>
-        <w:t>cat_var</w:t>
-      </w:r>
-      <w:proofErr w:type="spellEnd"/>
-      <w:r>
-        <w:rPr>
-          <w:sz w:val="24"/>
-        </w:rPr>
-        <w:t xml:space="preserve">)) + </w:t>
-      </w:r>
-      <w:proofErr w:type="spellStart"/>
-      <w:r>
-        <w:rPr>
-          <w:sz w:val="24"/>
-        </w:rPr>
-        <w:t>geom_bar</w:t>
-      </w:r>
-      <w:proofErr w:type="spellEnd"/>
-      <w:r>
-        <w:rPr>
-          <w:sz w:val="24"/>
-        </w:rPr>
-        <w:t>(</w:t>
+      <w:r>
+        <w:rPr>
+          <w:sz w:val="24"/>
+        </w:rPr>
+        <w:t>ggplot(df, aes(x=cat_var)) + geom_bar(</w:t>
       </w:r>
       <w:r>
         <w:rPr>
@@ -3070,33 +2191,11 @@
           <w:sz w:val="24"/>
         </w:rPr>
       </w:pPr>
-      <w:proofErr w:type="gramStart"/>
-      <w:r>
-        <w:rPr>
-          <w:sz w:val="24"/>
-        </w:rPr>
-        <w:t>blues</w:t>
-      </w:r>
-      <w:proofErr w:type="gramEnd"/>
-      <w:r>
-        <w:rPr>
-          <w:sz w:val="24"/>
-        </w:rPr>
-        <w:t xml:space="preserve"> &lt;- </w:t>
-      </w:r>
-      <w:proofErr w:type="spellStart"/>
-      <w:r>
-        <w:rPr>
-          <w:sz w:val="24"/>
-        </w:rPr>
-        <w:t>brewer.pal</w:t>
-      </w:r>
-      <w:proofErr w:type="spellEnd"/>
-      <w:r>
-        <w:rPr>
-          <w:sz w:val="24"/>
-        </w:rPr>
-        <w:t xml:space="preserve">(9, "Blues") </w:t>
+      <w:r>
+        <w:rPr>
+          <w:sz w:val="24"/>
+        </w:rPr>
+        <w:t xml:space="preserve">blues &lt;- brewer.pal(9, "Blues") </w:t>
       </w:r>
     </w:p>
     <w:p>
@@ -3107,187 +2206,94 @@
           <w:sz w:val="24"/>
         </w:rPr>
       </w:pPr>
-      <w:proofErr w:type="spellStart"/>
-      <w:r>
-        <w:rPr>
-          <w:sz w:val="24"/>
-        </w:rPr>
-        <w:t>blue_range</w:t>
-      </w:r>
-      <w:proofErr w:type="spellEnd"/>
-      <w:r>
-        <w:rPr>
-          <w:sz w:val="24"/>
-        </w:rPr>
-        <w:t xml:space="preserve"> &lt;- </w:t>
-      </w:r>
-      <w:proofErr w:type="spellStart"/>
-      <w:proofErr w:type="gramStart"/>
-      <w:r>
-        <w:rPr>
-          <w:sz w:val="24"/>
-        </w:rPr>
-        <w:t>colorRampPalette</w:t>
-      </w:r>
-      <w:proofErr w:type="spellEnd"/>
+      <w:r>
+        <w:rPr>
+          <w:sz w:val="24"/>
+        </w:rPr>
+        <w:t>blue_range &lt;- colorRampPalette(blues)</w:t>
+      </w:r>
+    </w:p>
+    <w:p>
+      <w:pPr>
+        <w:spacing w:after="0"/>
+        <w:ind w:left="1800"/>
+        <w:rPr>
+          <w:sz w:val="24"/>
+        </w:rPr>
+      </w:pPr>
+      <w:r>
+        <w:rPr>
+          <w:sz w:val="24"/>
+        </w:rPr>
+        <w:t>ggplot(Vocab, aes(x = education, fill = vocabulary)) +</w:t>
+      </w:r>
+    </w:p>
+    <w:p>
+      <w:pPr>
+        <w:spacing w:after="0"/>
+        <w:ind w:left="1800"/>
+        <w:rPr>
+          <w:sz w:val="24"/>
+        </w:rPr>
+      </w:pPr>
+      <w:r>
+        <w:rPr>
+          <w:sz w:val="24"/>
+        </w:rPr>
+        <w:t xml:space="preserve">  </w:t>
+      </w:r>
+      <w:r>
+        <w:rPr>
+          <w:sz w:val="24"/>
+        </w:rPr>
+        <w:tab/>
+      </w:r>
+      <w:r>
+        <w:rPr>
+          <w:sz w:val="24"/>
+        </w:rPr>
+        <w:t>geom_bar(position = "fill") +</w:t>
+      </w:r>
+    </w:p>
+    <w:p>
+      <w:pPr>
+        <w:spacing w:after="0"/>
+        <w:ind w:left="1800"/>
+        <w:rPr>
+          <w:sz w:val="24"/>
+        </w:rPr>
+      </w:pPr>
+      <w:r>
+        <w:rPr>
+          <w:sz w:val="24"/>
+        </w:rPr>
+        <w:t xml:space="preserve">  </w:t>
+      </w:r>
+      <w:r>
+        <w:rPr>
+          <w:sz w:val="24"/>
+        </w:rPr>
+        <w:tab/>
+      </w:r>
+      <w:r>
+        <w:rPr>
+          <w:sz w:val="24"/>
+        </w:rPr>
+        <w:t>scale_</w:t>
+      </w:r>
+      <w:r>
+        <w:rPr>
+          <w:b/>
+          <w:sz w:val="24"/>
+        </w:rPr>
+        <w:t>fill_manual</w:t>
+      </w:r>
       <w:r>
         <w:rPr>
           <w:sz w:val="24"/>
         </w:rPr>
         <w:t>(</w:t>
       </w:r>
-      <w:proofErr w:type="gramEnd"/>
-      <w:r>
-        <w:rPr>
-          <w:sz w:val="24"/>
-        </w:rPr>
-        <w:t>blues)</w:t>
-      </w:r>
-    </w:p>
-    <w:p>
-      <w:pPr>
-        <w:spacing w:after="0"/>
-        <w:ind w:left="1800"/>
-        <w:rPr>
-          <w:sz w:val="24"/>
-        </w:rPr>
-      </w:pPr>
-      <w:proofErr w:type="spellStart"/>
-      <w:proofErr w:type="gramStart"/>
-      <w:r>
-        <w:rPr>
-          <w:sz w:val="24"/>
-        </w:rPr>
-        <w:t>ggplot</w:t>
-      </w:r>
-      <w:proofErr w:type="spellEnd"/>
-      <w:r>
-        <w:rPr>
-          <w:sz w:val="24"/>
-        </w:rPr>
-        <w:t>(</w:t>
-      </w:r>
-      <w:proofErr w:type="gramEnd"/>
-      <w:r>
-        <w:rPr>
-          <w:sz w:val="24"/>
-        </w:rPr>
-        <w:t xml:space="preserve">Vocab, </w:t>
-      </w:r>
-      <w:proofErr w:type="spellStart"/>
-      <w:r>
-        <w:rPr>
-          <w:sz w:val="24"/>
-        </w:rPr>
-        <w:t>aes</w:t>
-      </w:r>
-      <w:proofErr w:type="spellEnd"/>
-      <w:r>
-        <w:rPr>
-          <w:sz w:val="24"/>
-        </w:rPr>
-        <w:t>(x = education, fill = vocabulary)) +</w:t>
-      </w:r>
-    </w:p>
-    <w:p>
-      <w:pPr>
-        <w:spacing w:after="0"/>
-        <w:ind w:left="1800"/>
-        <w:rPr>
-          <w:sz w:val="24"/>
-        </w:rPr>
-      </w:pPr>
-      <w:r>
-        <w:rPr>
-          <w:sz w:val="24"/>
-        </w:rPr>
-        <w:t xml:space="preserve">  </w:t>
-      </w:r>
-      <w:r>
-        <w:rPr>
-          <w:sz w:val="24"/>
-        </w:rPr>
-        <w:tab/>
-      </w:r>
-      <w:proofErr w:type="spellStart"/>
-      <w:r>
-        <w:rPr>
-          <w:sz w:val="24"/>
-        </w:rPr>
-        <w:t>geom_</w:t>
-      </w:r>
-      <w:proofErr w:type="gramStart"/>
-      <w:r>
-        <w:rPr>
-          <w:sz w:val="24"/>
-        </w:rPr>
-        <w:t>bar</w:t>
-      </w:r>
-      <w:proofErr w:type="spellEnd"/>
-      <w:r>
-        <w:rPr>
-          <w:sz w:val="24"/>
-        </w:rPr>
-        <w:t>(</w:t>
-      </w:r>
-      <w:proofErr w:type="gramEnd"/>
-      <w:r>
-        <w:rPr>
-          <w:sz w:val="24"/>
-        </w:rPr>
-        <w:t>position = "fill") +</w:t>
-      </w:r>
-    </w:p>
-    <w:p>
-      <w:pPr>
-        <w:spacing w:after="0"/>
-        <w:ind w:left="1800"/>
-        <w:rPr>
-          <w:sz w:val="24"/>
-        </w:rPr>
-      </w:pPr>
-      <w:r>
-        <w:rPr>
-          <w:sz w:val="24"/>
-        </w:rPr>
-        <w:t xml:space="preserve">  </w:t>
-      </w:r>
-      <w:r>
-        <w:rPr>
-          <w:sz w:val="24"/>
-        </w:rPr>
-        <w:tab/>
-      </w:r>
-      <w:proofErr w:type="spellStart"/>
-      <w:r>
-        <w:rPr>
-          <w:sz w:val="24"/>
-        </w:rPr>
-        <w:t>scale_</w:t>
-      </w:r>
-      <w:r>
-        <w:rPr>
-          <w:b/>
-          <w:sz w:val="24"/>
-        </w:rPr>
-        <w:t>fill_</w:t>
-      </w:r>
-      <w:proofErr w:type="gramStart"/>
-      <w:r>
-        <w:rPr>
-          <w:b/>
-          <w:sz w:val="24"/>
-        </w:rPr>
-        <w:t>manual</w:t>
-      </w:r>
-      <w:proofErr w:type="spellEnd"/>
-      <w:r>
-        <w:rPr>
-          <w:sz w:val="24"/>
-        </w:rPr>
-        <w:t>(</w:t>
-      </w:r>
-      <w:proofErr w:type="gramEnd"/>
       <w:r>
         <w:rPr>
           <w:b/>
@@ -3299,21 +2305,7 @@
         <w:rPr>
           <w:sz w:val="24"/>
         </w:rPr>
-        <w:t>=</w:t>
-      </w:r>
-      <w:proofErr w:type="spellStart"/>
-      <w:r>
-        <w:rPr>
-          <w:sz w:val="24"/>
-        </w:rPr>
-        <w:t>blue_range</w:t>
-      </w:r>
-      <w:proofErr w:type="spellEnd"/>
-      <w:r>
-        <w:rPr>
-          <w:sz w:val="24"/>
-        </w:rPr>
-        <w:t>(11))</w:t>
+        <w:t>=blue_range(11))</w:t>
       </w:r>
     </w:p>
     <w:p>
@@ -3344,44 +2336,25 @@
           <w:sz w:val="24"/>
         </w:rPr>
       </w:pPr>
-      <w:proofErr w:type="spellStart"/>
-      <w:r>
-        <w:rPr>
-          <w:sz w:val="24"/>
-        </w:rPr>
-        <w:t>posn_d</w:t>
-      </w:r>
-      <w:proofErr w:type="spellEnd"/>
-      <w:r>
-        <w:rPr>
-          <w:sz w:val="24"/>
-        </w:rPr>
-        <w:t xml:space="preserve"> &lt;- </w:t>
-      </w:r>
-      <w:proofErr w:type="spellStart"/>
-      <w:r>
-        <w:rPr>
-          <w:b/>
-          <w:sz w:val="24"/>
-        </w:rPr>
-        <w:t>position_</w:t>
-      </w:r>
-      <w:proofErr w:type="gramStart"/>
-      <w:r>
-        <w:rPr>
-          <w:b/>
-          <w:sz w:val="24"/>
-        </w:rPr>
-        <w:t>dodge</w:t>
-      </w:r>
-      <w:proofErr w:type="spellEnd"/>
+      <w:r>
+        <w:rPr>
+          <w:sz w:val="24"/>
+        </w:rPr>
+        <w:t xml:space="preserve">posn_d &lt;- </w:t>
+      </w:r>
+      <w:r>
+        <w:rPr>
+          <w:b/>
+          <w:sz w:val="24"/>
+        </w:rPr>
+        <w:t>position_dodge</w:t>
+      </w:r>
       <w:r>
         <w:rPr>
           <w:sz w:val="24"/>
         </w:rPr>
         <w:t>(</w:t>
       </w:r>
-      <w:proofErr w:type="gramEnd"/>
       <w:r>
         <w:rPr>
           <w:b/>
@@ -3405,63 +2378,11 @@
           <w:sz w:val="24"/>
         </w:rPr>
       </w:pPr>
-      <w:proofErr w:type="spellStart"/>
-      <w:proofErr w:type="gramStart"/>
-      <w:r>
-        <w:rPr>
-          <w:sz w:val="24"/>
-        </w:rPr>
-        <w:t>ggplot</w:t>
-      </w:r>
-      <w:proofErr w:type="spellEnd"/>
-      <w:r>
-        <w:rPr>
-          <w:sz w:val="24"/>
-        </w:rPr>
-        <w:t>(</w:t>
-      </w:r>
-      <w:proofErr w:type="spellStart"/>
-      <w:proofErr w:type="gramEnd"/>
-      <w:r>
-        <w:rPr>
-          <w:sz w:val="24"/>
-        </w:rPr>
-        <w:t>mtcars</w:t>
-      </w:r>
-      <w:proofErr w:type="spellEnd"/>
-      <w:r>
-        <w:rPr>
-          <w:sz w:val="24"/>
-        </w:rPr>
-        <w:t xml:space="preserve">, </w:t>
-      </w:r>
-      <w:proofErr w:type="spellStart"/>
-      <w:r>
-        <w:rPr>
-          <w:sz w:val="24"/>
-        </w:rPr>
-        <w:t>aes</w:t>
-      </w:r>
-      <w:proofErr w:type="spellEnd"/>
-      <w:r>
-        <w:rPr>
-          <w:sz w:val="24"/>
-        </w:rPr>
-        <w:t xml:space="preserve">(x = </w:t>
-      </w:r>
-      <w:proofErr w:type="spellStart"/>
-      <w:r>
-        <w:rPr>
-          <w:sz w:val="24"/>
-        </w:rPr>
-        <w:t>cyl</w:t>
-      </w:r>
-      <w:proofErr w:type="spellEnd"/>
-      <w:r>
-        <w:rPr>
-          <w:sz w:val="24"/>
-        </w:rPr>
-        <w:t>, fill = am)) +</w:t>
+      <w:r>
+        <w:rPr>
+          <w:sz w:val="24"/>
+        </w:rPr>
+        <w:t>ggplot(mtcars, aes(x = cyl, fill = am)) +</w:t>
       </w:r>
       <w:r>
         <w:rPr>
@@ -3469,33 +2390,11 @@
         </w:rPr>
         <w:t xml:space="preserve"> </w:t>
       </w:r>
-      <w:proofErr w:type="spellStart"/>
-      <w:r>
-        <w:rPr>
-          <w:sz w:val="24"/>
-        </w:rPr>
-        <w:t>geom_bar</w:t>
-      </w:r>
-      <w:proofErr w:type="spellEnd"/>
-      <w:r>
-        <w:rPr>
-          <w:sz w:val="24"/>
-        </w:rPr>
-        <w:t>(position=</w:t>
-      </w:r>
-      <w:proofErr w:type="spellStart"/>
-      <w:r>
-        <w:rPr>
-          <w:sz w:val="24"/>
-        </w:rPr>
-        <w:t>posn_d</w:t>
-      </w:r>
-      <w:proofErr w:type="spellEnd"/>
-      <w:r>
-        <w:rPr>
-          <w:sz w:val="24"/>
-        </w:rPr>
-        <w:t>)</w:t>
+      <w:r>
+        <w:rPr>
+          <w:sz w:val="24"/>
+        </w:rPr>
+        <w:t>geom_bar(position=posn_d)</w:t>
       </w:r>
     </w:p>
     <w:p>
@@ -3533,19 +2432,11 @@
         </w:rPr>
         <w:t xml:space="preserve">: </w:t>
       </w:r>
-      <w:proofErr w:type="spellStart"/>
-      <w:r>
-        <w:rPr>
-          <w:sz w:val="24"/>
-        </w:rPr>
-        <w:t>geom_line</w:t>
-      </w:r>
-      <w:proofErr w:type="spellEnd"/>
-      <w:r>
-        <w:rPr>
-          <w:sz w:val="24"/>
-        </w:rPr>
-        <w:t>()</w:t>
+      <w:r>
+        <w:rPr>
+          <w:sz w:val="24"/>
+        </w:rPr>
+        <w:t>geom_line()</w:t>
       </w:r>
     </w:p>
     <w:p>
@@ -3576,51 +2467,12 @@
           <w:sz w:val="24"/>
         </w:rPr>
       </w:pPr>
-      <w:proofErr w:type="spellStart"/>
-      <w:proofErr w:type="gramStart"/>
-      <w:r>
-        <w:rPr>
-          <w:sz w:val="24"/>
-        </w:rPr>
-        <w:t>ggplot</w:t>
-      </w:r>
-      <w:proofErr w:type="spellEnd"/>
-      <w:r>
-        <w:rPr>
-          <w:sz w:val="24"/>
-        </w:rPr>
-        <w:t>(</w:t>
-      </w:r>
-      <w:proofErr w:type="spellStart"/>
-      <w:proofErr w:type="gramEnd"/>
-      <w:r>
-        <w:rPr>
-          <w:sz w:val="24"/>
-        </w:rPr>
-        <w:t>df</w:t>
-      </w:r>
-      <w:proofErr w:type="spellEnd"/>
-      <w:r>
-        <w:rPr>
-          <w:sz w:val="24"/>
-        </w:rPr>
-        <w:t xml:space="preserve">, </w:t>
-      </w:r>
-      <w:proofErr w:type="spellStart"/>
-      <w:r>
-        <w:rPr>
-          <w:sz w:val="24"/>
-        </w:rPr>
-        <w:t>aes</w:t>
-      </w:r>
-      <w:proofErr w:type="spellEnd"/>
-      <w:r>
-        <w:rPr>
-          <w:sz w:val="24"/>
-        </w:rPr>
-        <w:t xml:space="preserve">(x=Year, y=Capture, </w:t>
-      </w:r>
-      <w:proofErr w:type="spellStart"/>
+      <w:r>
+        <w:rPr>
+          <w:sz w:val="24"/>
+        </w:rPr>
+        <w:t xml:space="preserve">ggplot(df, aes(x=Year, y=Capture, </w:t>
+      </w:r>
       <w:r>
         <w:rPr>
           <w:b/>
@@ -3628,26 +2480,11 @@
         </w:rPr>
         <w:t>linetype</w:t>
       </w:r>
-      <w:proofErr w:type="spellEnd"/>
-      <w:r>
-        <w:rPr>
-          <w:sz w:val="24"/>
-        </w:rPr>
-        <w:t xml:space="preserve">=Species)) + </w:t>
-      </w:r>
-      <w:proofErr w:type="spellStart"/>
-      <w:r>
-        <w:rPr>
-          <w:sz w:val="24"/>
-        </w:rPr>
-        <w:t>geom_line</w:t>
-      </w:r>
-      <w:proofErr w:type="spellEnd"/>
-      <w:r>
-        <w:rPr>
-          <w:sz w:val="24"/>
-        </w:rPr>
-        <w:t>()</w:t>
+      <w:r>
+        <w:rPr>
+          <w:sz w:val="24"/>
+        </w:rPr>
+        <w:t>=Species)) + geom_line()</w:t>
       </w:r>
     </w:p>
     <w:p>
@@ -3678,49 +2515,11 @@
           <w:sz w:val="24"/>
         </w:rPr>
       </w:pPr>
-      <w:proofErr w:type="spellStart"/>
-      <w:proofErr w:type="gramStart"/>
-      <w:r>
-        <w:rPr>
-          <w:sz w:val="24"/>
-        </w:rPr>
-        <w:t>ggplot</w:t>
-      </w:r>
-      <w:proofErr w:type="spellEnd"/>
-      <w:r>
-        <w:rPr>
-          <w:sz w:val="24"/>
-        </w:rPr>
-        <w:t>(</w:t>
-      </w:r>
-      <w:proofErr w:type="spellStart"/>
-      <w:proofErr w:type="gramEnd"/>
-      <w:r>
-        <w:rPr>
-          <w:sz w:val="24"/>
-        </w:rPr>
-        <w:t>df</w:t>
-      </w:r>
-      <w:proofErr w:type="spellEnd"/>
-      <w:r>
-        <w:rPr>
-          <w:sz w:val="24"/>
-        </w:rPr>
-        <w:t xml:space="preserve">, </w:t>
-      </w:r>
-      <w:proofErr w:type="spellStart"/>
-      <w:r>
-        <w:rPr>
-          <w:sz w:val="24"/>
-        </w:rPr>
-        <w:t>aes</w:t>
-      </w:r>
-      <w:proofErr w:type="spellEnd"/>
-      <w:r>
-        <w:rPr>
-          <w:sz w:val="24"/>
-        </w:rPr>
-        <w:t xml:space="preserve">(x=Year, y=Capture, </w:t>
+      <w:r>
+        <w:rPr>
+          <w:sz w:val="24"/>
+        </w:rPr>
+        <w:t xml:space="preserve">ggplot(df, aes(x=Year, y=Capture, </w:t>
       </w:r>
       <w:r>
         <w:rPr>
@@ -3735,7 +2534,6 @@
         </w:rPr>
         <w:t xml:space="preserve">=Species)) + </w:t>
       </w:r>
-      <w:proofErr w:type="spellStart"/>
       <w:r>
         <w:rPr>
           <w:sz w:val="24"/>
@@ -3749,7 +2547,6 @@
         </w:rPr>
         <w:t>area</w:t>
       </w:r>
-      <w:proofErr w:type="spellEnd"/>
       <w:r>
         <w:rPr>
           <w:sz w:val="24"/>
@@ -3781,47 +2578,18 @@
           <w:sz w:val="24"/>
         </w:rPr>
       </w:pPr>
-      <w:proofErr w:type="spellStart"/>
-      <w:r>
-        <w:rPr>
-          <w:sz w:val="24"/>
-        </w:rPr>
-        <w:t>ggplot</w:t>
-      </w:r>
-      <w:proofErr w:type="spellEnd"/>
-      <w:r>
-        <w:rPr>
-          <w:sz w:val="24"/>
-        </w:rPr>
-        <w:t xml:space="preserve">(economics, </w:t>
-      </w:r>
-      <w:proofErr w:type="spellStart"/>
-      <w:r>
-        <w:rPr>
-          <w:sz w:val="24"/>
-        </w:rPr>
-        <w:t>aes</w:t>
-      </w:r>
-      <w:proofErr w:type="spellEnd"/>
-      <w:r>
-        <w:rPr>
-          <w:sz w:val="24"/>
-        </w:rPr>
-        <w:t>(x=date, y=</w:t>
-      </w:r>
-      <w:proofErr w:type="spellStart"/>
-      <w:r>
-        <w:rPr>
-          <w:sz w:val="24"/>
-        </w:rPr>
-        <w:t>unemploy</w:t>
-      </w:r>
-      <w:proofErr w:type="spellEnd"/>
-      <w:r>
-        <w:rPr>
-          <w:sz w:val="24"/>
-        </w:rPr>
-        <w:t>/pop)) +</w:t>
+      <w:r>
+        <w:rPr>
+          <w:sz w:val="24"/>
+        </w:rPr>
+        <w:lastRenderedPageBreak/>
+        <w:t>ggplot(economics, aes(x=date, y=</w:t>
+      </w:r>
+      <w:r>
+        <w:rPr>
+          <w:sz w:val="24"/>
+        </w:rPr>
+        <w:t>unemploy/pop)) +</w:t>
       </w:r>
       <w:r>
         <w:rPr>
@@ -3829,7 +2597,6 @@
         </w:rPr>
         <w:t xml:space="preserve"> </w:t>
       </w:r>
-      <w:proofErr w:type="spellStart"/>
       <w:r>
         <w:rPr>
           <w:b/>
@@ -3837,7 +2604,6 @@
         </w:rPr>
         <w:t>geom_rect</w:t>
       </w:r>
-      <w:proofErr w:type="spellEnd"/>
       <w:r>
         <w:rPr>
           <w:sz w:val="24"/>
@@ -3850,125 +2616,24 @@
         </w:rPr>
         <w:t xml:space="preserve">recess, </w:t>
       </w:r>
-      <w:proofErr w:type="spellStart"/>
-      <w:r>
-        <w:rPr>
-          <w:sz w:val="24"/>
-        </w:rPr>
-        <w:t>aes</w:t>
-      </w:r>
-      <w:proofErr w:type="spellEnd"/>
-      <w:r>
-        <w:rPr>
-          <w:sz w:val="24"/>
-        </w:rPr>
-        <w:t>(</w:t>
-      </w:r>
-      <w:proofErr w:type="spellStart"/>
-      <w:r>
-        <w:rPr>
-          <w:sz w:val="24"/>
-        </w:rPr>
-        <w:t>xmin</w:t>
-      </w:r>
-      <w:proofErr w:type="spellEnd"/>
-      <w:r>
-        <w:rPr>
-          <w:sz w:val="24"/>
-        </w:rPr>
-        <w:t xml:space="preserve">=begin, </w:t>
-      </w:r>
-      <w:proofErr w:type="spellStart"/>
-      <w:r>
-        <w:rPr>
-          <w:sz w:val="24"/>
-        </w:rPr>
-        <w:t>xmax</w:t>
-      </w:r>
-      <w:proofErr w:type="spellEnd"/>
-      <w:r>
-        <w:rPr>
-          <w:sz w:val="24"/>
-        </w:rPr>
-        <w:t xml:space="preserve">=end, </w:t>
-      </w:r>
-      <w:proofErr w:type="spellStart"/>
-      <w:r>
-        <w:rPr>
-          <w:sz w:val="24"/>
-        </w:rPr>
-        <w:t>ymin</w:t>
-      </w:r>
-      <w:proofErr w:type="spellEnd"/>
-      <w:r>
-        <w:rPr>
-          <w:sz w:val="24"/>
-        </w:rPr>
-        <w:t>=-</w:t>
-      </w:r>
-      <w:proofErr w:type="spellStart"/>
-      <w:r>
-        <w:rPr>
-          <w:sz w:val="24"/>
-        </w:rPr>
-        <w:t>Inf</w:t>
-      </w:r>
-      <w:proofErr w:type="spellEnd"/>
-      <w:r>
-        <w:rPr>
-          <w:sz w:val="24"/>
-        </w:rPr>
-        <w:t xml:space="preserve">, </w:t>
-      </w:r>
-      <w:proofErr w:type="spellStart"/>
-      <w:r>
-        <w:rPr>
-          <w:sz w:val="24"/>
-        </w:rPr>
-        <w:t>ymax</w:t>
-      </w:r>
-      <w:proofErr w:type="spellEnd"/>
-      <w:r>
-        <w:rPr>
-          <w:sz w:val="24"/>
-        </w:rPr>
-        <w:t>=</w:t>
-      </w:r>
-      <w:r>
-        <w:rPr>
-          <w:sz w:val="24"/>
-        </w:rPr>
-        <w:t>+</w:t>
-      </w:r>
-      <w:proofErr w:type="spellStart"/>
-      <w:r>
-        <w:rPr>
-          <w:sz w:val="24"/>
-        </w:rPr>
-        <w:t>Inf</w:t>
-      </w:r>
-      <w:proofErr w:type="spellEnd"/>
-      <w:r>
-        <w:rPr>
-          <w:sz w:val="24"/>
-        </w:rPr>
-        <w:t xml:space="preserve">), </w:t>
-      </w:r>
-      <w:proofErr w:type="spellStart"/>
-      <w:r>
-        <w:rPr>
-          <w:b/>
-          <w:sz w:val="24"/>
-        </w:rPr>
-        <w:t>inherit.aes</w:t>
-      </w:r>
-      <w:proofErr w:type="spellEnd"/>
-      <w:r>
-        <w:rPr>
-          <w:b/>
-          <w:sz w:val="24"/>
-        </w:rPr>
-        <w:t>=</w:t>
+      <w:r>
+        <w:rPr>
+          <w:sz w:val="24"/>
+        </w:rPr>
+        <w:t>aes(xmin=begin, xmax=end, ymin=-Inf, ymax=</w:t>
+      </w:r>
+      <w:r>
+        <w:rPr>
+          <w:sz w:val="24"/>
+        </w:rPr>
+        <w:t xml:space="preserve">+Inf), </w:t>
+      </w:r>
+      <w:r>
+        <w:rPr>
+          <w:b/>
+          <w:sz w:val="24"/>
+        </w:rPr>
+        <w:t>inherit.aes=</w:t>
       </w:r>
       <w:r>
         <w:rPr>
@@ -3987,21 +2652,7 @@
         <w:rPr>
           <w:sz w:val="24"/>
         </w:rPr>
-        <w:t xml:space="preserve">0.2) + </w:t>
-      </w:r>
-      <w:proofErr w:type="spellStart"/>
-      <w:r>
-        <w:rPr>
-          <w:sz w:val="24"/>
-        </w:rPr>
-        <w:t>geom_line</w:t>
-      </w:r>
-      <w:proofErr w:type="spellEnd"/>
-      <w:r>
-        <w:rPr>
-          <w:sz w:val="24"/>
-        </w:rPr>
-        <w:t>()</w:t>
+        <w:t>0.2) + geom_line()</w:t>
       </w:r>
     </w:p>
     <w:p>
@@ -4012,18 +2663,13 @@
           <w:sz w:val="32"/>
         </w:rPr>
       </w:pPr>
-      <w:proofErr w:type="spellStart"/>
-      <w:proofErr w:type="gramStart"/>
       <w:r>
         <w:rPr>
           <w:b/>
           <w:sz w:val="32"/>
         </w:rPr>
-        <w:lastRenderedPageBreak/>
         <w:t>qplot</w:t>
       </w:r>
-      <w:proofErr w:type="spellEnd"/>
-      <w:proofErr w:type="gramEnd"/>
     </w:p>
     <w:p>
       <w:pPr>
@@ -4057,19 +2703,11 @@
           <w:sz w:val="24"/>
         </w:rPr>
       </w:pPr>
-      <w:proofErr w:type="spellStart"/>
-      <w:r>
-        <w:rPr>
-          <w:sz w:val="24"/>
-        </w:rPr>
-        <w:t>qqplot</w:t>
-      </w:r>
-      <w:proofErr w:type="spellEnd"/>
-      <w:r>
-        <w:rPr>
-          <w:sz w:val="24"/>
-        </w:rPr>
-        <w:t>(</w:t>
+      <w:r>
+        <w:rPr>
+          <w:sz w:val="24"/>
+        </w:rPr>
+        <w:t>qqplot(</w:t>
       </w:r>
       <w:r>
         <w:rPr>
@@ -4099,21 +2737,7 @@
         <w:rPr>
           <w:sz w:val="24"/>
         </w:rPr>
-        <w:t xml:space="preserve">, </w:t>
-      </w:r>
-      <w:proofErr w:type="spellStart"/>
-      <w:r>
-        <w:rPr>
-          <w:sz w:val="24"/>
-        </w:rPr>
-        <w:t>postion</w:t>
-      </w:r>
-      <w:proofErr w:type="spellEnd"/>
-      <w:r>
-        <w:rPr>
-          <w:sz w:val="24"/>
-        </w:rPr>
-        <w:t>, jitter, alpha=I(</w:t>
+        <w:t>, postion, jitter, alpha=I(</w:t>
       </w:r>
       <w:r>
         <w:rPr>
@@ -4165,7 +2789,6 @@
           <w:sz w:val="32"/>
         </w:rPr>
       </w:pPr>
-      <w:bookmarkStart w:id="0" w:name="_GoBack"/>
       <w:r>
         <w:rPr>
           <w:b/>
@@ -4173,7 +2796,6 @@
         </w:rPr>
         <w:t>Wrap-Up</w:t>
       </w:r>
-      <w:bookmarkEnd w:id="0"/>
       <w:r>
         <w:rPr>
           <w:b/>
@@ -4231,6 +2853,1075 @@
         </w:drawing>
       </w:r>
     </w:p>
+    <w:p>
+      <w:pPr>
+        <w:spacing w:after="0"/>
+        <w:rPr>
+          <w:sz w:val="24"/>
+        </w:rPr>
+      </w:pPr>
+    </w:p>
+    <w:p>
+      <w:pPr>
+        <w:spacing w:after="0"/>
+        <w:rPr>
+          <w:b/>
+          <w:sz w:val="28"/>
+          <w:szCs w:val="28"/>
+        </w:rPr>
+      </w:pPr>
+      <w:r>
+        <w:rPr>
+          <w:b/>
+          <w:sz w:val="28"/>
+          <w:szCs w:val="28"/>
+        </w:rPr>
+        <w:t>Stat</w:t>
+      </w:r>
+      <w:r>
+        <w:rPr>
+          <w:b/>
+          <w:sz w:val="28"/>
+          <w:szCs w:val="28"/>
+        </w:rPr>
+        <w:t>istics</w:t>
+      </w:r>
+      <w:r>
+        <w:rPr>
+          <w:b/>
+          <w:sz w:val="28"/>
+          <w:szCs w:val="28"/>
+        </w:rPr>
+        <w:t xml:space="preserve"> Layer</w:t>
+      </w:r>
+    </w:p>
+    <w:p>
+      <w:pPr>
+        <w:pStyle w:val="ListParagraph"/>
+        <w:numPr>
+          <w:ilvl w:val="0"/>
+          <w:numId w:val="4"/>
+        </w:numPr>
+        <w:spacing w:after="0"/>
+        <w:rPr>
+          <w:b/>
+          <w:sz w:val="28"/>
+          <w:szCs w:val="28"/>
+        </w:rPr>
+      </w:pPr>
+      <w:r>
+        <w:rPr>
+          <w:sz w:val="24"/>
+          <w:szCs w:val="24"/>
+        </w:rPr>
+        <w:t xml:space="preserve">Two types: </w:t>
+      </w:r>
+      <w:r>
+        <w:rPr>
+          <w:sz w:val="24"/>
+          <w:szCs w:val="24"/>
+        </w:rPr>
+        <w:t>called within a geom and called independtly</w:t>
+      </w:r>
+    </w:p>
+    <w:p>
+      <w:pPr>
+        <w:pStyle w:val="ListParagraph"/>
+        <w:spacing w:after="0"/>
+        <w:jc w:val="center"/>
+        <w:rPr>
+          <w:b/>
+          <w:sz w:val="28"/>
+          <w:szCs w:val="28"/>
+        </w:rPr>
+      </w:pPr>
+      <w:r>
+        <w:rPr>
+          <w:noProof/>
+        </w:rPr>
+        <w:drawing>
+          <wp:inline distT="0" distB="0" distL="0" distR="0" wp14:anchorId="134EE762" wp14:editId="4724C795">
+            <wp:extent cx="4297680" cy="1325583"/>
+            <wp:effectExtent l="0" t="0" r="7620" b="8255"/>
+            <wp:docPr id="11" name="Picture 11"/>
+            <wp:cNvGraphicFramePr>
+              <a:graphicFrameLocks xmlns:a="http://schemas.openxmlformats.org/drawingml/2006/main" noChangeAspect="1"/>
+            </wp:cNvGraphicFramePr>
+            <a:graphic xmlns:a="http://schemas.openxmlformats.org/drawingml/2006/main">
+              <a:graphicData uri="http://schemas.openxmlformats.org/drawingml/2006/picture">
+                <pic:pic xmlns:pic="http://schemas.openxmlformats.org/drawingml/2006/picture">
+                  <pic:nvPicPr>
+                    <pic:cNvPr id="1" name=""/>
+                    <pic:cNvPicPr/>
+                  </pic:nvPicPr>
+                  <pic:blipFill>
+                    <a:blip r:embed="rId17"/>
+                    <a:stretch>
+                      <a:fillRect/>
+                    </a:stretch>
+                  </pic:blipFill>
+                  <pic:spPr>
+                    <a:xfrm>
+                      <a:off x="0" y="0"/>
+                      <a:ext cx="4335473" cy="1337240"/>
+                    </a:xfrm>
+                    <a:prstGeom prst="rect">
+                      <a:avLst/>
+                    </a:prstGeom>
+                  </pic:spPr>
+                </pic:pic>
+              </a:graphicData>
+            </a:graphic>
+          </wp:inline>
+        </w:drawing>
+      </w:r>
+    </w:p>
+    <w:p>
+      <w:pPr>
+        <w:pStyle w:val="ListParagraph"/>
+        <w:numPr>
+          <w:ilvl w:val="0"/>
+          <w:numId w:val="4"/>
+        </w:numPr>
+        <w:spacing w:after="0"/>
+        <w:rPr>
+          <w:b/>
+          <w:sz w:val="28"/>
+          <w:szCs w:val="28"/>
+        </w:rPr>
+      </w:pPr>
+      <w:r>
+        <w:rPr>
+          <w:b/>
+          <w:sz w:val="24"/>
+          <w:szCs w:val="24"/>
+        </w:rPr>
+        <w:t>stat_smooth</w:t>
+      </w:r>
+      <w:r>
+        <w:rPr>
+          <w:sz w:val="24"/>
+          <w:szCs w:val="24"/>
+        </w:rPr>
+        <w:t>(</w:t>
+      </w:r>
+      <w:r>
+        <w:rPr>
+          <w:sz w:val="24"/>
+          <w:szCs w:val="24"/>
+        </w:rPr>
+        <w:t>method</w:t>
+      </w:r>
+      <w:r>
+        <w:rPr>
+          <w:sz w:val="24"/>
+          <w:szCs w:val="24"/>
+        </w:rPr>
+        <w:t>=”loess/lm/…”</w:t>
+      </w:r>
+      <w:r>
+        <w:rPr>
+          <w:sz w:val="24"/>
+          <w:szCs w:val="24"/>
+        </w:rPr>
+        <w:t>, se</w:t>
+      </w:r>
+      <w:r>
+        <w:rPr>
+          <w:sz w:val="24"/>
+          <w:szCs w:val="24"/>
+        </w:rPr>
+        <w:t>, aes(group=1</w:t>
+      </w:r>
+      <w:r>
+        <w:rPr>
+          <w:sz w:val="24"/>
+          <w:szCs w:val="24"/>
+        </w:rPr>
+        <w:t>, col=”text”</w:t>
+      </w:r>
+      <w:r>
+        <w:rPr>
+          <w:sz w:val="24"/>
+          <w:szCs w:val="24"/>
+        </w:rPr>
+        <w:t>)</w:t>
+      </w:r>
+      <w:r>
+        <w:rPr>
+          <w:sz w:val="24"/>
+          <w:szCs w:val="24"/>
+        </w:rPr>
+        <w:t>, span</w:t>
+      </w:r>
+      <w:r>
+        <w:rPr>
+          <w:sz w:val="24"/>
+          <w:szCs w:val="24"/>
+        </w:rPr>
+        <w:t>)</w:t>
+      </w:r>
+    </w:p>
+    <w:p>
+      <w:pPr>
+        <w:pStyle w:val="ListParagraph"/>
+        <w:numPr>
+          <w:ilvl w:val="1"/>
+          <w:numId w:val="4"/>
+        </w:numPr>
+        <w:spacing w:after="0"/>
+        <w:rPr>
+          <w:sz w:val="24"/>
+          <w:szCs w:val="24"/>
+        </w:rPr>
+      </w:pPr>
+      <w:r>
+        <w:rPr>
+          <w:sz w:val="24"/>
+          <w:szCs w:val="24"/>
+        </w:rPr>
+        <w:t xml:space="preserve">ex: </w:t>
+      </w:r>
+      <w:r>
+        <w:rPr>
+          <w:sz w:val="24"/>
+          <w:szCs w:val="24"/>
+        </w:rPr>
+        <w:t>ggplot(Vocab, aes(x = education, y = vocabulary, col = year, group = factor(year))) +</w:t>
+      </w:r>
+    </w:p>
+    <w:p>
+      <w:pPr>
+        <w:pStyle w:val="ListParagraph"/>
+        <w:spacing w:after="0"/>
+        <w:ind w:left="1440"/>
+        <w:rPr>
+          <w:sz w:val="24"/>
+          <w:szCs w:val="24"/>
+        </w:rPr>
+      </w:pPr>
+      <w:r>
+        <w:rPr>
+          <w:sz w:val="24"/>
+          <w:szCs w:val="24"/>
+        </w:rPr>
+        <w:t xml:space="preserve"> stat_smooth(method = "lm", se = FALSE, alpha = 0.6, size = 2) +</w:t>
+      </w:r>
+    </w:p>
+    <w:p>
+      <w:pPr>
+        <w:pStyle w:val="ListParagraph"/>
+        <w:spacing w:after="0"/>
+        <w:ind w:left="1440"/>
+        <w:rPr>
+          <w:b/>
+          <w:sz w:val="28"/>
+          <w:szCs w:val="28"/>
+        </w:rPr>
+      </w:pPr>
+      <w:r>
+        <w:rPr>
+          <w:sz w:val="24"/>
+          <w:szCs w:val="24"/>
+        </w:rPr>
+        <w:t xml:space="preserve"> scale_color_gradientn(colors = brewer.pal(9, "YlOrRd"))</w:t>
+      </w:r>
+      <w:r>
+        <w:rPr>
+          <w:b/>
+          <w:sz w:val="28"/>
+          <w:szCs w:val="28"/>
+        </w:rPr>
+        <w:t xml:space="preserve">  </w:t>
+      </w:r>
+    </w:p>
+    <w:p>
+      <w:pPr>
+        <w:pStyle w:val="ListParagraph"/>
+        <w:spacing w:after="0"/>
+        <w:rPr>
+          <w:b/>
+          <w:sz w:val="24"/>
+          <w:szCs w:val="24"/>
+        </w:rPr>
+      </w:pPr>
+    </w:p>
+    <w:p>
+      <w:pPr>
+        <w:pStyle w:val="ListParagraph"/>
+        <w:numPr>
+          <w:ilvl w:val="0"/>
+          <w:numId w:val="4"/>
+        </w:numPr>
+        <w:spacing w:after="0"/>
+        <w:rPr>
+          <w:b/>
+          <w:sz w:val="24"/>
+          <w:szCs w:val="24"/>
+        </w:rPr>
+      </w:pPr>
+      <w:r>
+        <w:rPr>
+          <w:b/>
+          <w:sz w:val="24"/>
+          <w:szCs w:val="24"/>
+        </w:rPr>
+        <w:t>stat_summary</w:t>
+      </w:r>
+      <w:r>
+        <w:rPr>
+          <w:sz w:val="24"/>
+          <w:szCs w:val="24"/>
+        </w:rPr>
+        <w:t>(</w:t>
+      </w:r>
+      <w:r>
+        <w:rPr>
+          <w:sz w:val="24"/>
+          <w:szCs w:val="24"/>
+        </w:rPr>
+        <w:t>geom=”</w:t>
+      </w:r>
+      <w:r>
+        <w:rPr>
+          <w:b/>
+          <w:i/>
+          <w:sz w:val="24"/>
+          <w:szCs w:val="24"/>
+        </w:rPr>
+        <w:t>errorbar</w:t>
+      </w:r>
+      <w:r>
+        <w:rPr>
+          <w:sz w:val="24"/>
+          <w:szCs w:val="24"/>
+        </w:rPr>
+        <w:t>”</w:t>
+      </w:r>
+      <w:r>
+        <w:rPr>
+          <w:sz w:val="24"/>
+          <w:szCs w:val="24"/>
+        </w:rPr>
+        <w:t xml:space="preserve">, </w:t>
+      </w:r>
+      <w:r>
+        <w:rPr>
+          <w:sz w:val="24"/>
+          <w:szCs w:val="24"/>
+        </w:rPr>
+        <w:t xml:space="preserve">fun.data=mean_sdl, </w:t>
+      </w:r>
+      <w:r>
+        <w:rPr>
+          <w:sz w:val="24"/>
+          <w:szCs w:val="24"/>
+        </w:rPr>
+        <w:t>fun.args=</w:t>
+      </w:r>
+      <w:r>
+        <w:rPr>
+          <w:sz w:val="24"/>
+          <w:szCs w:val="24"/>
+        </w:rPr>
+        <w:t>list(</w:t>
+      </w:r>
+      <w:r>
+        <w:rPr>
+          <w:sz w:val="24"/>
+          <w:szCs w:val="24"/>
+        </w:rPr>
+        <w:t>…</w:t>
+      </w:r>
+      <w:r>
+        <w:rPr>
+          <w:sz w:val="24"/>
+          <w:szCs w:val="24"/>
+        </w:rPr>
+        <w:t>)</w:t>
+      </w:r>
+      <w:r>
+        <w:rPr>
+          <w:sz w:val="24"/>
+          <w:szCs w:val="24"/>
+        </w:rPr>
+        <w:t>, witdh</w:t>
+      </w:r>
+      <w:r>
+        <w:rPr>
+          <w:sz w:val="24"/>
+          <w:szCs w:val="24"/>
+        </w:rPr>
+        <w:t>)</w:t>
+      </w:r>
+      <w:r>
+        <w:rPr>
+          <w:sz w:val="24"/>
+          <w:szCs w:val="24"/>
+        </w:rPr>
+        <w:t xml:space="preserve">  # </w:t>
+      </w:r>
+      <w:r>
+        <w:rPr>
+          <w:sz w:val="24"/>
+          <w:szCs w:val="24"/>
+        </w:rPr>
+        <w:t>adds error bars</w:t>
+      </w:r>
+    </w:p>
+    <w:p>
+      <w:pPr>
+        <w:pStyle w:val="ListParagraph"/>
+        <w:numPr>
+          <w:ilvl w:val="0"/>
+          <w:numId w:val="4"/>
+        </w:numPr>
+        <w:spacing w:after="0"/>
+        <w:rPr>
+          <w:b/>
+          <w:sz w:val="24"/>
+          <w:szCs w:val="24"/>
+        </w:rPr>
+      </w:pPr>
+      <w:r>
+        <w:rPr>
+          <w:b/>
+          <w:sz w:val="24"/>
+          <w:szCs w:val="24"/>
+        </w:rPr>
+        <w:t>stat_summary</w:t>
+      </w:r>
+      <w:r>
+        <w:rPr>
+          <w:sz w:val="24"/>
+          <w:szCs w:val="24"/>
+        </w:rPr>
+        <w:t>(</w:t>
+      </w:r>
+      <w:r>
+        <w:rPr>
+          <w:sz w:val="24"/>
+          <w:szCs w:val="24"/>
+        </w:rPr>
+        <w:t>geom=”</w:t>
+      </w:r>
+      <w:r>
+        <w:rPr>
+          <w:b/>
+          <w:i/>
+          <w:sz w:val="24"/>
+          <w:szCs w:val="24"/>
+        </w:rPr>
+        <w:t>point</w:t>
+      </w:r>
+      <w:r>
+        <w:rPr>
+          <w:sz w:val="24"/>
+          <w:szCs w:val="24"/>
+        </w:rPr>
+        <w:t>”</w:t>
+      </w:r>
+      <w:r>
+        <w:rPr>
+          <w:sz w:val="24"/>
+          <w:szCs w:val="24"/>
+        </w:rPr>
+        <w:t>, fun.y=mean</w:t>
+      </w:r>
+      <w:r>
+        <w:rPr>
+          <w:sz w:val="24"/>
+          <w:szCs w:val="24"/>
+        </w:rPr>
+        <w:t>)</w:t>
+      </w:r>
+      <w:r>
+        <w:rPr>
+          <w:sz w:val="24"/>
+          <w:szCs w:val="24"/>
+        </w:rPr>
+        <w:t xml:space="preserve">  #</w:t>
+      </w:r>
+      <w:r>
+        <w:rPr>
+          <w:sz w:val="24"/>
+          <w:szCs w:val="24"/>
+        </w:rPr>
+        <w:t xml:space="preserve"> adds point for the mean values</w:t>
+      </w:r>
+    </w:p>
+    <w:p>
+      <w:pPr>
+        <w:pStyle w:val="ListParagraph"/>
+        <w:numPr>
+          <w:ilvl w:val="0"/>
+          <w:numId w:val="4"/>
+        </w:numPr>
+        <w:spacing w:after="0"/>
+        <w:rPr>
+          <w:sz w:val="24"/>
+          <w:szCs w:val="24"/>
+        </w:rPr>
+      </w:pPr>
+      <w:r>
+        <w:rPr>
+          <w:b/>
+          <w:sz w:val="24"/>
+          <w:szCs w:val="24"/>
+        </w:rPr>
+        <w:t>stat_summary</w:t>
+      </w:r>
+      <w:r>
+        <w:rPr>
+          <w:sz w:val="24"/>
+          <w:szCs w:val="24"/>
+        </w:rPr>
+        <w:t>(geom=</w:t>
+      </w:r>
+      <w:r>
+        <w:rPr>
+          <w:sz w:val="24"/>
+          <w:szCs w:val="24"/>
+        </w:rPr>
+        <w:t>"</w:t>
+      </w:r>
+      <w:r>
+        <w:rPr>
+          <w:b/>
+          <w:i/>
+          <w:sz w:val="24"/>
+          <w:szCs w:val="24"/>
+        </w:rPr>
+        <w:t>linerange</w:t>
+      </w:r>
+      <w:r>
+        <w:rPr>
+          <w:sz w:val="24"/>
+          <w:szCs w:val="24"/>
+        </w:rPr>
+        <w:t>", fun.data =</w:t>
+      </w:r>
+      <w:r>
+        <w:rPr>
+          <w:sz w:val="24"/>
+          <w:szCs w:val="24"/>
+        </w:rPr>
+        <w:t>&lt;custom_function&gt;</w:t>
+      </w:r>
+      <w:r>
+        <w:rPr>
+          <w:sz w:val="24"/>
+          <w:szCs w:val="24"/>
+        </w:rPr>
+        <w:t>,</w:t>
+      </w:r>
+      <w:r>
+        <w:rPr>
+          <w:sz w:val="24"/>
+          <w:szCs w:val="24"/>
+        </w:rPr>
+        <w:t xml:space="preserve"> </w:t>
+      </w:r>
+      <w:r>
+        <w:rPr>
+          <w:sz w:val="24"/>
+          <w:szCs w:val="24"/>
+        </w:rPr>
+        <w:t>position=posn.d, size=</w:t>
+      </w:r>
+      <w:r>
+        <w:rPr>
+          <w:sz w:val="24"/>
+          <w:szCs w:val="24"/>
+        </w:rPr>
+        <w:t>3)</w:t>
+      </w:r>
+    </w:p>
+    <w:p>
+      <w:pPr>
+        <w:pStyle w:val="ListParagraph"/>
+        <w:spacing w:after="0"/>
+        <w:rPr>
+          <w:sz w:val="24"/>
+          <w:szCs w:val="24"/>
+        </w:rPr>
+      </w:pPr>
+    </w:p>
+    <w:p>
+      <w:pPr>
+        <w:pStyle w:val="ListParagraph"/>
+        <w:numPr>
+          <w:ilvl w:val="0"/>
+          <w:numId w:val="4"/>
+        </w:numPr>
+        <w:spacing w:after="0"/>
+        <w:rPr>
+          <w:b/>
+          <w:sz w:val="24"/>
+          <w:szCs w:val="24"/>
+        </w:rPr>
+      </w:pPr>
+      <w:r>
+        <w:rPr>
+          <w:b/>
+          <w:sz w:val="24"/>
+          <w:szCs w:val="24"/>
+        </w:rPr>
+        <w:t>stat_function</w:t>
+      </w:r>
+      <w:r>
+        <w:rPr>
+          <w:sz w:val="24"/>
+          <w:szCs w:val="24"/>
+        </w:rPr>
+        <w:t>(</w:t>
+      </w:r>
+      <w:r>
+        <w:rPr>
+          <w:sz w:val="24"/>
+          <w:szCs w:val="24"/>
+        </w:rPr>
+        <w:t>fun=dnorm, colour, arg=list(…)</w:t>
+      </w:r>
+      <w:r>
+        <w:rPr>
+          <w:sz w:val="24"/>
+          <w:szCs w:val="24"/>
+        </w:rPr>
+        <w:t>)</w:t>
+      </w:r>
+    </w:p>
+    <w:p>
+      <w:pPr>
+        <w:spacing w:after="0"/>
+        <w:rPr>
+          <w:sz w:val="28"/>
+          <w:szCs w:val="28"/>
+        </w:rPr>
+      </w:pPr>
+      <w:r>
+        <w:rPr>
+          <w:sz w:val="28"/>
+          <w:szCs w:val="28"/>
+        </w:rPr>
+        <w:softHyphen/>
+      </w:r>
+    </w:p>
+    <w:p>
+      <w:pPr>
+        <w:spacing w:after="0"/>
+        <w:rPr>
+          <w:b/>
+          <w:sz w:val="28"/>
+          <w:szCs w:val="28"/>
+        </w:rPr>
+      </w:pPr>
+      <w:r>
+        <w:rPr>
+          <w:b/>
+          <w:sz w:val="28"/>
+          <w:szCs w:val="28"/>
+        </w:rPr>
+        <w:t>Coordinate Layer</w:t>
+      </w:r>
+    </w:p>
+    <w:p>
+      <w:pPr>
+        <w:pStyle w:val="ListParagraph"/>
+        <w:numPr>
+          <w:ilvl w:val="0"/>
+          <w:numId w:val="5"/>
+        </w:numPr>
+        <w:spacing w:after="0"/>
+        <w:rPr>
+          <w:sz w:val="24"/>
+          <w:szCs w:val="24"/>
+        </w:rPr>
+      </w:pPr>
+      <w:r>
+        <w:rPr>
+          <w:sz w:val="24"/>
+          <w:szCs w:val="24"/>
+        </w:rPr>
+        <w:t>zooming-in : + coord_cartesian(xlim=c(4.5, 5.5))</w:t>
+      </w:r>
+    </w:p>
+    <w:p>
+      <w:pPr>
+        <w:pStyle w:val="ListParagraph"/>
+        <w:numPr>
+          <w:ilvl w:val="0"/>
+          <w:numId w:val="5"/>
+        </w:numPr>
+        <w:spacing w:after="0"/>
+        <w:rPr>
+          <w:sz w:val="24"/>
+          <w:szCs w:val="24"/>
+        </w:rPr>
+      </w:pPr>
+      <w:r>
+        <w:rPr>
+          <w:sz w:val="24"/>
+          <w:szCs w:val="24"/>
+        </w:rPr>
+        <w:t xml:space="preserve">aspect ratio : </w:t>
+      </w:r>
+      <w:r>
+        <w:rPr>
+          <w:sz w:val="24"/>
+          <w:szCs w:val="24"/>
+        </w:rPr>
+        <w:t>+ coord_fixed(0.055)</w:t>
+      </w:r>
+    </w:p>
+    <w:p>
+      <w:pPr>
+        <w:spacing w:after="0"/>
+        <w:rPr>
+          <w:sz w:val="24"/>
+          <w:szCs w:val="24"/>
+        </w:rPr>
+      </w:pPr>
+    </w:p>
+    <w:p>
+      <w:pPr>
+        <w:spacing w:after="0"/>
+        <w:rPr>
+          <w:b/>
+          <w:sz w:val="28"/>
+          <w:szCs w:val="28"/>
+        </w:rPr>
+      </w:pPr>
+      <w:r>
+        <w:rPr>
+          <w:b/>
+          <w:sz w:val="28"/>
+          <w:szCs w:val="28"/>
+        </w:rPr>
+        <w:t>Facets Layer</w:t>
+      </w:r>
+    </w:p>
+    <w:p>
+      <w:pPr>
+        <w:pStyle w:val="ListParagraph"/>
+        <w:numPr>
+          <w:ilvl w:val="0"/>
+          <w:numId w:val="6"/>
+        </w:numPr>
+        <w:spacing w:after="0"/>
+        <w:rPr>
+          <w:sz w:val="24"/>
+          <w:szCs w:val="24"/>
+        </w:rPr>
+      </w:pPr>
+      <w:r>
+        <w:rPr>
+          <w:sz w:val="24"/>
+          <w:szCs w:val="24"/>
+        </w:rPr>
+        <w:t>… + facet_grid(row ~ column)</w:t>
+      </w:r>
+    </w:p>
+    <w:p>
+      <w:pPr>
+        <w:spacing w:after="0"/>
+        <w:rPr>
+          <w:sz w:val="24"/>
+          <w:szCs w:val="24"/>
+        </w:rPr>
+      </w:pPr>
+    </w:p>
+    <w:p>
+      <w:pPr>
+        <w:spacing w:after="0"/>
+        <w:rPr>
+          <w:b/>
+          <w:sz w:val="24"/>
+          <w:szCs w:val="24"/>
+        </w:rPr>
+      </w:pPr>
+    </w:p>
+    <w:p>
+      <w:pPr>
+        <w:spacing w:after="0"/>
+        <w:rPr>
+          <w:b/>
+          <w:sz w:val="24"/>
+          <w:szCs w:val="24"/>
+        </w:rPr>
+      </w:pPr>
+    </w:p>
+    <w:p>
+      <w:pPr>
+        <w:spacing w:after="0"/>
+        <w:rPr>
+          <w:b/>
+          <w:sz w:val="24"/>
+          <w:szCs w:val="24"/>
+        </w:rPr>
+      </w:pPr>
+      <w:r>
+        <w:rPr>
+          <w:b/>
+          <w:sz w:val="24"/>
+          <w:szCs w:val="24"/>
+        </w:rPr>
+        <w:lastRenderedPageBreak/>
+        <w:t>Themes Layer</w:t>
+      </w:r>
+    </w:p>
+    <w:p>
+      <w:pPr>
+        <w:spacing w:after="0"/>
+        <w:jc w:val="center"/>
+        <w:rPr>
+          <w:b/>
+          <w:sz w:val="24"/>
+          <w:szCs w:val="24"/>
+        </w:rPr>
+      </w:pPr>
+      <w:r>
+        <w:rPr>
+          <w:noProof/>
+        </w:rPr>
+        <w:drawing>
+          <wp:inline distT="0" distB="0" distL="0" distR="0" wp14:anchorId="0840591C" wp14:editId="3ED01113">
+            <wp:extent cx="5311140" cy="2889670"/>
+            <wp:effectExtent l="0" t="0" r="3810" b="6350"/>
+            <wp:docPr id="14" name="Picture 14"/>
+            <wp:cNvGraphicFramePr>
+              <a:graphicFrameLocks xmlns:a="http://schemas.openxmlformats.org/drawingml/2006/main" noChangeAspect="1"/>
+            </wp:cNvGraphicFramePr>
+            <a:graphic xmlns:a="http://schemas.openxmlformats.org/drawingml/2006/main">
+              <a:graphicData uri="http://schemas.openxmlformats.org/drawingml/2006/picture">
+                <pic:pic xmlns:pic="http://schemas.openxmlformats.org/drawingml/2006/picture">
+                  <pic:nvPicPr>
+                    <pic:cNvPr id="1" name=""/>
+                    <pic:cNvPicPr/>
+                  </pic:nvPicPr>
+                  <pic:blipFill>
+                    <a:blip r:embed="rId18"/>
+                    <a:stretch>
+                      <a:fillRect/>
+                    </a:stretch>
+                  </pic:blipFill>
+                  <pic:spPr>
+                    <a:xfrm>
+                      <a:off x="0" y="0"/>
+                      <a:ext cx="5321929" cy="2895540"/>
+                    </a:xfrm>
+                    <a:prstGeom prst="rect">
+                      <a:avLst/>
+                    </a:prstGeom>
+                  </pic:spPr>
+                </pic:pic>
+              </a:graphicData>
+            </a:graphic>
+          </wp:inline>
+        </w:drawing>
+      </w:r>
+    </w:p>
+    <w:p>
+      <w:pPr>
+        <w:pStyle w:val="ListParagraph"/>
+        <w:numPr>
+          <w:ilvl w:val="0"/>
+          <w:numId w:val="6"/>
+        </w:numPr>
+        <w:spacing w:after="0"/>
+        <w:rPr>
+          <w:sz w:val="24"/>
+          <w:szCs w:val="24"/>
+        </w:rPr>
+      </w:pPr>
+      <w:r>
+        <w:rPr>
+          <w:sz w:val="24"/>
+          <w:szCs w:val="24"/>
+        </w:rPr>
+        <w:t xml:space="preserve"> … + theme(</w:t>
+      </w:r>
+      <w:r>
+        <w:rPr>
+          <w:sz w:val="24"/>
+          <w:szCs w:val="24"/>
+        </w:rPr>
+        <w:t>plot.background=element_rect(color=”black”, size=3)</w:t>
+      </w:r>
+      <w:r>
+        <w:rPr>
+          <w:sz w:val="24"/>
+          <w:szCs w:val="24"/>
+        </w:rPr>
+        <w:t>)</w:t>
+      </w:r>
+    </w:p>
+    <w:p>
+      <w:pPr>
+        <w:pStyle w:val="ListParagraph"/>
+        <w:numPr>
+          <w:ilvl w:val="0"/>
+          <w:numId w:val="6"/>
+        </w:numPr>
+        <w:spacing w:after="0"/>
+        <w:rPr>
+          <w:sz w:val="24"/>
+          <w:szCs w:val="24"/>
+        </w:rPr>
+      </w:pPr>
+      <w:r>
+        <w:rPr>
+          <w:sz w:val="24"/>
+          <w:szCs w:val="24"/>
+        </w:rPr>
+        <w:t>… + theme(</w:t>
+      </w:r>
+      <w:r>
+        <w:rPr>
+          <w:sz w:val="24"/>
+          <w:szCs w:val="24"/>
+        </w:rPr>
+        <w:t>panel.grid=element_line</w:t>
+      </w:r>
+      <w:r>
+        <w:rPr>
+          <w:sz w:val="24"/>
+          <w:szCs w:val="24"/>
+        </w:rPr>
+        <w:t>(color=”</w:t>
+      </w:r>
+      <w:r>
+        <w:rPr>
+          <w:sz w:val="24"/>
+          <w:szCs w:val="24"/>
+        </w:rPr>
+        <w:t>red</w:t>
+      </w:r>
+      <w:r>
+        <w:rPr>
+          <w:sz w:val="24"/>
+          <w:szCs w:val="24"/>
+        </w:rPr>
+        <w:t>”))</w:t>
+      </w:r>
+    </w:p>
+    <w:p>
+      <w:pPr>
+        <w:pStyle w:val="ListParagraph"/>
+        <w:numPr>
+          <w:ilvl w:val="0"/>
+          <w:numId w:val="6"/>
+        </w:numPr>
+        <w:spacing w:after="0"/>
+        <w:rPr>
+          <w:sz w:val="24"/>
+          <w:szCs w:val="24"/>
+        </w:rPr>
+      </w:pPr>
+      <w:r>
+        <w:rPr>
+          <w:sz w:val="24"/>
+          <w:szCs w:val="24"/>
+        </w:rPr>
+        <w:t>… + theme(</w:t>
+      </w:r>
+      <w:r>
+        <w:rPr>
+          <w:sz w:val="24"/>
+          <w:szCs w:val="24"/>
+        </w:rPr>
+        <w:t>axis.text=element_text</w:t>
+      </w:r>
+      <w:r>
+        <w:rPr>
+          <w:sz w:val="24"/>
+          <w:szCs w:val="24"/>
+        </w:rPr>
+        <w:t>(color=”red”))</w:t>
+      </w:r>
+    </w:p>
+    <w:p>
+      <w:pPr>
+        <w:pStyle w:val="ListParagraph"/>
+        <w:numPr>
+          <w:ilvl w:val="0"/>
+          <w:numId w:val="6"/>
+        </w:numPr>
+        <w:spacing w:after="0"/>
+        <w:rPr>
+          <w:sz w:val="24"/>
+          <w:szCs w:val="24"/>
+        </w:rPr>
+      </w:pPr>
+      <w:r>
+        <w:rPr>
+          <w:sz w:val="24"/>
+          <w:szCs w:val="24"/>
+        </w:rPr>
+        <w:t>my.theme &lt;- theme( … )</w:t>
+      </w:r>
+    </w:p>
+    <w:p>
+      <w:pPr>
+        <w:pStyle w:val="ListParagraph"/>
+        <w:numPr>
+          <w:ilvl w:val="0"/>
+          <w:numId w:val="6"/>
+        </w:numPr>
+        <w:spacing w:after="0"/>
+        <w:rPr>
+          <w:sz w:val="24"/>
+          <w:szCs w:val="24"/>
+        </w:rPr>
+      </w:pPr>
+      <w:r>
+        <w:rPr>
+          <w:sz w:val="24"/>
+          <w:szCs w:val="24"/>
+        </w:rPr>
+        <w:t>theme_update( … )</w:t>
+      </w:r>
+    </w:p>
+    <w:p>
+      <w:pPr>
+        <w:pStyle w:val="ListParagraph"/>
+        <w:numPr>
+          <w:ilvl w:val="0"/>
+          <w:numId w:val="6"/>
+        </w:numPr>
+        <w:spacing w:after="0"/>
+        <w:rPr>
+          <w:sz w:val="24"/>
+          <w:szCs w:val="24"/>
+        </w:rPr>
+      </w:pPr>
+      <w:r>
+        <w:rPr>
+          <w:sz w:val="24"/>
+          <w:szCs w:val="24"/>
+        </w:rPr>
+        <w:t xml:space="preserve">theme_set( … </w:t>
+      </w:r>
+      <w:bookmarkStart w:id="0" w:name="_GoBack"/>
+      <w:bookmarkEnd w:id="0"/>
+      <w:r>
+        <w:rPr>
+          <w:sz w:val="24"/>
+          <w:szCs w:val="24"/>
+        </w:rPr>
+        <w:t>)</w:t>
+      </w:r>
+    </w:p>
+    <w:p>
+      <w:pPr>
+        <w:spacing w:after="0"/>
+        <w:rPr>
+          <w:b/>
+          <w:sz w:val="24"/>
+          <w:szCs w:val="24"/>
+        </w:rPr>
+      </w:pPr>
+    </w:p>
     <w:sectPr>
       <w:pgSz w:w="12240" w:h="15840"/>
       <w:pgMar w:top="101" w:right="187" w:bottom="720" w:left="187" w:header="720" w:footer="720" w:gutter="0"/>
@@ -4242,7 +3933,7 @@
 </file>
 
 <file path=word/numbering.xml><?xml version="1.0" encoding="utf-8"?>
-<w:numbering xmlns:wpc="http://schemas.microsoft.com/office/word/2010/wordprocessingCanvas" xmlns:mc="http://schemas.openxmlformats.org/markup-compatibility/2006" xmlns:o="urn:schemas-microsoft-com:office:office" xmlns:r="http://schemas.openxmlformats.org/officeDocument/2006/relationships" xmlns:m="http://schemas.openxmlformats.org/officeDocument/2006/math" xmlns:v="urn:schemas-microsoft-com:vml" xmlns:wp14="http://schemas.microsoft.com/office/word/2010/wordprocessingDrawing" xmlns:wp="http://schemas.openxmlformats.org/drawingml/2006/wordprocessingDrawing" xmlns:w10="urn:schemas-microsoft-com:office:word" xmlns:w="http://schemas.openxmlformats.org/wordprocessingml/2006/main" xmlns:w14="http://schemas.microsoft.com/office/word/2010/wordml" xmlns:w15="http://schemas.microsoft.com/office/word/2012/wordml" xmlns:wpg="http://schemas.microsoft.com/office/word/2010/wordprocessingGroup" xmlns:wpi="http://schemas.microsoft.com/office/word/2010/wordprocessingInk" xmlns:wne="http://schemas.microsoft.com/office/word/2006/wordml" xmlns:wps="http://schemas.microsoft.com/office/word/2010/wordprocessingShape" mc:Ignorable="w14 w15 wp14">
+<w:numbering xmlns:wpc="http://schemas.microsoft.com/office/word/2010/wordprocessingCanvas" xmlns:cx="http://schemas.microsoft.com/office/drawing/2014/chartex" xmlns:cx1="http://schemas.microsoft.com/office/drawing/2015/9/8/chartex" xmlns:cx2="http://schemas.microsoft.com/office/drawing/2015/10/21/chartex" xmlns:cx3="http://schemas.microsoft.com/office/drawing/2016/5/9/chartex" xmlns:cx4="http://schemas.microsoft.com/office/drawing/2016/5/10/chartex" xmlns:cx5="http://schemas.microsoft.com/office/drawing/2016/5/11/chartex" xmlns:cx6="http://schemas.microsoft.com/office/drawing/2016/5/12/chartex" xmlns:cx7="http://schemas.microsoft.com/office/drawing/2016/5/13/chartex" xmlns:cx8="http://schemas.microsoft.com/office/drawing/2016/5/14/chartex" xmlns:mc="http://schemas.openxmlformats.org/markup-compatibility/2006" xmlns:aink="http://schemas.microsoft.com/office/drawing/2016/ink" xmlns:am3d="http://schemas.microsoft.com/office/drawing/2017/model3d" xmlns:o="urn:schemas-microsoft-com:office:office" xmlns:r="http://schemas.openxmlformats.org/officeDocument/2006/relationships" xmlns:m="http://schemas.openxmlformats.org/officeDocument/2006/math" xmlns:v="urn:schemas-microsoft-com:vml" xmlns:wp14="http://schemas.microsoft.com/office/word/2010/wordprocessingDrawing" xmlns:wp="http://schemas.openxmlformats.org/drawingml/2006/wordprocessingDrawing" xmlns:w10="urn:schemas-microsoft-com:office:word" xmlns:w="http://schemas.openxmlformats.org/wordprocessingml/2006/main" xmlns:w14="http://schemas.microsoft.com/office/word/2010/wordml" xmlns:w15="http://schemas.microsoft.com/office/word/2012/wordml" xmlns:w16cid="http://schemas.microsoft.com/office/word/2016/wordml/cid" xmlns:w16se="http://schemas.microsoft.com/office/word/2015/wordml/symex" xmlns:wpg="http://schemas.microsoft.com/office/word/2010/wordprocessingGroup" xmlns:wpi="http://schemas.microsoft.com/office/word/2010/wordprocessingInk" xmlns:wne="http://schemas.microsoft.com/office/word/2006/wordml" xmlns:wps="http://schemas.microsoft.com/office/word/2010/wordprocessingShape" mc:Ignorable="w14 w15 w16se w16cid wp14">
   <w:abstractNum w:abstractNumId="0" w15:restartNumberingAfterBreak="0">
     <w:nsid w:val="15C13213"/>
     <w:multiLevelType w:val="hybridMultilevel"/>
@@ -4357,6 +4048,232 @@
     </w:lvl>
   </w:abstractNum>
   <w:abstractNum w:abstractNumId="1" w15:restartNumberingAfterBreak="0">
+    <w:nsid w:val="1AF5635D"/>
+    <w:multiLevelType w:val="hybridMultilevel"/>
+    <w:tmpl w:val="92D21216"/>
+    <w:lvl w:ilvl="0" w:tplc="04090001">
+      <w:start w:val="1"/>
+      <w:numFmt w:val="bullet"/>
+      <w:lvlText w:val=""/>
+      <w:lvlJc w:val="left"/>
+      <w:pPr>
+        <w:ind w:left="720" w:hanging="360"/>
+      </w:pPr>
+      <w:rPr>
+        <w:rFonts w:ascii="Symbol" w:hAnsi="Symbol" w:hint="default"/>
+      </w:rPr>
+    </w:lvl>
+    <w:lvl w:ilvl="1" w:tplc="04090003" w:tentative="1">
+      <w:start w:val="1"/>
+      <w:numFmt w:val="bullet"/>
+      <w:lvlText w:val="o"/>
+      <w:lvlJc w:val="left"/>
+      <w:pPr>
+        <w:ind w:left="1440" w:hanging="360"/>
+      </w:pPr>
+      <w:rPr>
+        <w:rFonts w:ascii="Courier New" w:hAnsi="Courier New" w:cs="Courier New" w:hint="default"/>
+      </w:rPr>
+    </w:lvl>
+    <w:lvl w:ilvl="2" w:tplc="04090005" w:tentative="1">
+      <w:start w:val="1"/>
+      <w:numFmt w:val="bullet"/>
+      <w:lvlText w:val=""/>
+      <w:lvlJc w:val="left"/>
+      <w:pPr>
+        <w:ind w:left="2160" w:hanging="360"/>
+      </w:pPr>
+      <w:rPr>
+        <w:rFonts w:ascii="Wingdings" w:hAnsi="Wingdings" w:hint="default"/>
+      </w:rPr>
+    </w:lvl>
+    <w:lvl w:ilvl="3" w:tplc="04090001" w:tentative="1">
+      <w:start w:val="1"/>
+      <w:numFmt w:val="bullet"/>
+      <w:lvlText w:val=""/>
+      <w:lvlJc w:val="left"/>
+      <w:pPr>
+        <w:ind w:left="2880" w:hanging="360"/>
+      </w:pPr>
+      <w:rPr>
+        <w:rFonts w:ascii="Symbol" w:hAnsi="Symbol" w:hint="default"/>
+      </w:rPr>
+    </w:lvl>
+    <w:lvl w:ilvl="4" w:tplc="04090003" w:tentative="1">
+      <w:start w:val="1"/>
+      <w:numFmt w:val="bullet"/>
+      <w:lvlText w:val="o"/>
+      <w:lvlJc w:val="left"/>
+      <w:pPr>
+        <w:ind w:left="3600" w:hanging="360"/>
+      </w:pPr>
+      <w:rPr>
+        <w:rFonts w:ascii="Courier New" w:hAnsi="Courier New" w:cs="Courier New" w:hint="default"/>
+      </w:rPr>
+    </w:lvl>
+    <w:lvl w:ilvl="5" w:tplc="04090005" w:tentative="1">
+      <w:start w:val="1"/>
+      <w:numFmt w:val="bullet"/>
+      <w:lvlText w:val=""/>
+      <w:lvlJc w:val="left"/>
+      <w:pPr>
+        <w:ind w:left="4320" w:hanging="360"/>
+      </w:pPr>
+      <w:rPr>
+        <w:rFonts w:ascii="Wingdings" w:hAnsi="Wingdings" w:hint="default"/>
+      </w:rPr>
+    </w:lvl>
+    <w:lvl w:ilvl="6" w:tplc="04090001" w:tentative="1">
+      <w:start w:val="1"/>
+      <w:numFmt w:val="bullet"/>
+      <w:lvlText w:val=""/>
+      <w:lvlJc w:val="left"/>
+      <w:pPr>
+        <w:ind w:left="5040" w:hanging="360"/>
+      </w:pPr>
+      <w:rPr>
+        <w:rFonts w:ascii="Symbol" w:hAnsi="Symbol" w:hint="default"/>
+      </w:rPr>
+    </w:lvl>
+    <w:lvl w:ilvl="7" w:tplc="04090003" w:tentative="1">
+      <w:start w:val="1"/>
+      <w:numFmt w:val="bullet"/>
+      <w:lvlText w:val="o"/>
+      <w:lvlJc w:val="left"/>
+      <w:pPr>
+        <w:ind w:left="5760" w:hanging="360"/>
+      </w:pPr>
+      <w:rPr>
+        <w:rFonts w:ascii="Courier New" w:hAnsi="Courier New" w:cs="Courier New" w:hint="default"/>
+      </w:rPr>
+    </w:lvl>
+    <w:lvl w:ilvl="8" w:tplc="04090005" w:tentative="1">
+      <w:start w:val="1"/>
+      <w:numFmt w:val="bullet"/>
+      <w:lvlText w:val=""/>
+      <w:lvlJc w:val="left"/>
+      <w:pPr>
+        <w:ind w:left="6480" w:hanging="360"/>
+      </w:pPr>
+      <w:rPr>
+        <w:rFonts w:ascii="Wingdings" w:hAnsi="Wingdings" w:hint="default"/>
+      </w:rPr>
+    </w:lvl>
+  </w:abstractNum>
+  <w:abstractNum w:abstractNumId="2" w15:restartNumberingAfterBreak="0">
+    <w:nsid w:val="28CF3921"/>
+    <w:multiLevelType w:val="hybridMultilevel"/>
+    <w:tmpl w:val="B21209BC"/>
+    <w:lvl w:ilvl="0" w:tplc="04090001">
+      <w:start w:val="1"/>
+      <w:numFmt w:val="bullet"/>
+      <w:lvlText w:val=""/>
+      <w:lvlJc w:val="left"/>
+      <w:pPr>
+        <w:ind w:left="720" w:hanging="360"/>
+      </w:pPr>
+      <w:rPr>
+        <w:rFonts w:ascii="Symbol" w:hAnsi="Symbol" w:hint="default"/>
+      </w:rPr>
+    </w:lvl>
+    <w:lvl w:ilvl="1" w:tplc="04090003" w:tentative="1">
+      <w:start w:val="1"/>
+      <w:numFmt w:val="bullet"/>
+      <w:lvlText w:val="o"/>
+      <w:lvlJc w:val="left"/>
+      <w:pPr>
+        <w:ind w:left="1440" w:hanging="360"/>
+      </w:pPr>
+      <w:rPr>
+        <w:rFonts w:ascii="Courier New" w:hAnsi="Courier New" w:cs="Courier New" w:hint="default"/>
+      </w:rPr>
+    </w:lvl>
+    <w:lvl w:ilvl="2" w:tplc="04090005" w:tentative="1">
+      <w:start w:val="1"/>
+      <w:numFmt w:val="bullet"/>
+      <w:lvlText w:val=""/>
+      <w:lvlJc w:val="left"/>
+      <w:pPr>
+        <w:ind w:left="2160" w:hanging="360"/>
+      </w:pPr>
+      <w:rPr>
+        <w:rFonts w:ascii="Wingdings" w:hAnsi="Wingdings" w:hint="default"/>
+      </w:rPr>
+    </w:lvl>
+    <w:lvl w:ilvl="3" w:tplc="04090001" w:tentative="1">
+      <w:start w:val="1"/>
+      <w:numFmt w:val="bullet"/>
+      <w:lvlText w:val=""/>
+      <w:lvlJc w:val="left"/>
+      <w:pPr>
+        <w:ind w:left="2880" w:hanging="360"/>
+      </w:pPr>
+      <w:rPr>
+        <w:rFonts w:ascii="Symbol" w:hAnsi="Symbol" w:hint="default"/>
+      </w:rPr>
+    </w:lvl>
+    <w:lvl w:ilvl="4" w:tplc="04090003" w:tentative="1">
+      <w:start w:val="1"/>
+      <w:numFmt w:val="bullet"/>
+      <w:lvlText w:val="o"/>
+      <w:lvlJc w:val="left"/>
+      <w:pPr>
+        <w:ind w:left="3600" w:hanging="360"/>
+      </w:pPr>
+      <w:rPr>
+        <w:rFonts w:ascii="Courier New" w:hAnsi="Courier New" w:cs="Courier New" w:hint="default"/>
+      </w:rPr>
+    </w:lvl>
+    <w:lvl w:ilvl="5" w:tplc="04090005" w:tentative="1">
+      <w:start w:val="1"/>
+      <w:numFmt w:val="bullet"/>
+      <w:lvlText w:val=""/>
+      <w:lvlJc w:val="left"/>
+      <w:pPr>
+        <w:ind w:left="4320" w:hanging="360"/>
+      </w:pPr>
+      <w:rPr>
+        <w:rFonts w:ascii="Wingdings" w:hAnsi="Wingdings" w:hint="default"/>
+      </w:rPr>
+    </w:lvl>
+    <w:lvl w:ilvl="6" w:tplc="04090001" w:tentative="1">
+      <w:start w:val="1"/>
+      <w:numFmt w:val="bullet"/>
+      <w:lvlText w:val=""/>
+      <w:lvlJc w:val="left"/>
+      <w:pPr>
+        <w:ind w:left="5040" w:hanging="360"/>
+      </w:pPr>
+      <w:rPr>
+        <w:rFonts w:ascii="Symbol" w:hAnsi="Symbol" w:hint="default"/>
+      </w:rPr>
+    </w:lvl>
+    <w:lvl w:ilvl="7" w:tplc="04090003" w:tentative="1">
+      <w:start w:val="1"/>
+      <w:numFmt w:val="bullet"/>
+      <w:lvlText w:val="o"/>
+      <w:lvlJc w:val="left"/>
+      <w:pPr>
+        <w:ind w:left="5760" w:hanging="360"/>
+      </w:pPr>
+      <w:rPr>
+        <w:rFonts w:ascii="Courier New" w:hAnsi="Courier New" w:cs="Courier New" w:hint="default"/>
+      </w:rPr>
+    </w:lvl>
+    <w:lvl w:ilvl="8" w:tplc="04090005" w:tentative="1">
+      <w:start w:val="1"/>
+      <w:numFmt w:val="bullet"/>
+      <w:lvlText w:val=""/>
+      <w:lvlJc w:val="left"/>
+      <w:pPr>
+        <w:ind w:left="6480" w:hanging="360"/>
+      </w:pPr>
+      <w:rPr>
+        <w:rFonts w:ascii="Wingdings" w:hAnsi="Wingdings" w:hint="default"/>
+      </w:rPr>
+    </w:lvl>
+  </w:abstractNum>
+  <w:abstractNum w:abstractNumId="3" w15:restartNumberingAfterBreak="0">
     <w:nsid w:val="39F05DBF"/>
     <w:multiLevelType w:val="hybridMultilevel"/>
     <w:tmpl w:val="6492A076"/>
@@ -4469,7 +4386,120 @@
       </w:rPr>
     </w:lvl>
   </w:abstractNum>
-  <w:abstractNum w:abstractNumId="2" w15:restartNumberingAfterBreak="0">
+  <w:abstractNum w:abstractNumId="4" w15:restartNumberingAfterBreak="0">
+    <w:nsid w:val="5CB54A6A"/>
+    <w:multiLevelType w:val="hybridMultilevel"/>
+    <w:tmpl w:val="10B8C744"/>
+    <w:lvl w:ilvl="0" w:tplc="04090001">
+      <w:start w:val="1"/>
+      <w:numFmt w:val="bullet"/>
+      <w:lvlText w:val=""/>
+      <w:lvlJc w:val="left"/>
+      <w:pPr>
+        <w:ind w:left="720" w:hanging="360"/>
+      </w:pPr>
+      <w:rPr>
+        <w:rFonts w:ascii="Symbol" w:hAnsi="Symbol" w:hint="default"/>
+      </w:rPr>
+    </w:lvl>
+    <w:lvl w:ilvl="1" w:tplc="04090003">
+      <w:start w:val="1"/>
+      <w:numFmt w:val="bullet"/>
+      <w:lvlText w:val="o"/>
+      <w:lvlJc w:val="left"/>
+      <w:pPr>
+        <w:ind w:left="1440" w:hanging="360"/>
+      </w:pPr>
+      <w:rPr>
+        <w:rFonts w:ascii="Courier New" w:hAnsi="Courier New" w:cs="Courier New" w:hint="default"/>
+      </w:rPr>
+    </w:lvl>
+    <w:lvl w:ilvl="2" w:tplc="04090005" w:tentative="1">
+      <w:start w:val="1"/>
+      <w:numFmt w:val="bullet"/>
+      <w:lvlText w:val=""/>
+      <w:lvlJc w:val="left"/>
+      <w:pPr>
+        <w:ind w:left="2160" w:hanging="360"/>
+      </w:pPr>
+      <w:rPr>
+        <w:rFonts w:ascii="Wingdings" w:hAnsi="Wingdings" w:hint="default"/>
+      </w:rPr>
+    </w:lvl>
+    <w:lvl w:ilvl="3" w:tplc="04090001" w:tentative="1">
+      <w:start w:val="1"/>
+      <w:numFmt w:val="bullet"/>
+      <w:lvlText w:val=""/>
+      <w:lvlJc w:val="left"/>
+      <w:pPr>
+        <w:ind w:left="2880" w:hanging="360"/>
+      </w:pPr>
+      <w:rPr>
+        <w:rFonts w:ascii="Symbol" w:hAnsi="Symbol" w:hint="default"/>
+      </w:rPr>
+    </w:lvl>
+    <w:lvl w:ilvl="4" w:tplc="04090003" w:tentative="1">
+      <w:start w:val="1"/>
+      <w:numFmt w:val="bullet"/>
+      <w:lvlText w:val="o"/>
+      <w:lvlJc w:val="left"/>
+      <w:pPr>
+        <w:ind w:left="3600" w:hanging="360"/>
+      </w:pPr>
+      <w:rPr>
+        <w:rFonts w:ascii="Courier New" w:hAnsi="Courier New" w:cs="Courier New" w:hint="default"/>
+      </w:rPr>
+    </w:lvl>
+    <w:lvl w:ilvl="5" w:tplc="04090005" w:tentative="1">
+      <w:start w:val="1"/>
+      <w:numFmt w:val="bullet"/>
+      <w:lvlText w:val=""/>
+      <w:lvlJc w:val="left"/>
+      <w:pPr>
+        <w:ind w:left="4320" w:hanging="360"/>
+      </w:pPr>
+      <w:rPr>
+        <w:rFonts w:ascii="Wingdings" w:hAnsi="Wingdings" w:hint="default"/>
+      </w:rPr>
+    </w:lvl>
+    <w:lvl w:ilvl="6" w:tplc="04090001" w:tentative="1">
+      <w:start w:val="1"/>
+      <w:numFmt w:val="bullet"/>
+      <w:lvlText w:val=""/>
+      <w:lvlJc w:val="left"/>
+      <w:pPr>
+        <w:ind w:left="5040" w:hanging="360"/>
+      </w:pPr>
+      <w:rPr>
+        <w:rFonts w:ascii="Symbol" w:hAnsi="Symbol" w:hint="default"/>
+      </w:rPr>
+    </w:lvl>
+    <w:lvl w:ilvl="7" w:tplc="04090003" w:tentative="1">
+      <w:start w:val="1"/>
+      <w:numFmt w:val="bullet"/>
+      <w:lvlText w:val="o"/>
+      <w:lvlJc w:val="left"/>
+      <w:pPr>
+        <w:ind w:left="5760" w:hanging="360"/>
+      </w:pPr>
+      <w:rPr>
+        <w:rFonts w:ascii="Courier New" w:hAnsi="Courier New" w:cs="Courier New" w:hint="default"/>
+      </w:rPr>
+    </w:lvl>
+    <w:lvl w:ilvl="8" w:tplc="04090005" w:tentative="1">
+      <w:start w:val="1"/>
+      <w:numFmt w:val="bullet"/>
+      <w:lvlText w:val=""/>
+      <w:lvlJc w:val="left"/>
+      <w:pPr>
+        <w:ind w:left="6480" w:hanging="360"/>
+      </w:pPr>
+      <w:rPr>
+        <w:rFonts w:ascii="Wingdings" w:hAnsi="Wingdings" w:hint="default"/>
+      </w:rPr>
+    </w:lvl>
+  </w:abstractNum>
+  <w:abstractNum w:abstractNumId="5" w15:restartNumberingAfterBreak="0">
     <w:nsid w:val="74D906B7"/>
     <w:multiLevelType w:val="hybridMultilevel"/>
     <w:tmpl w:val="983848D8"/>
@@ -4556,19 +4586,28 @@
     </w:lvl>
   </w:abstractNum>
   <w:num w:numId="1">
-    <w:abstractNumId w:val="2"/>
+    <w:abstractNumId w:val="5"/>
   </w:num>
   <w:num w:numId="2">
-    <w:abstractNumId w:val="1"/>
+    <w:abstractNumId w:val="3"/>
   </w:num>
   <w:num w:numId="3">
     <w:abstractNumId w:val="0"/>
+  </w:num>
+  <w:num w:numId="4">
+    <w:abstractNumId w:val="4"/>
+  </w:num>
+  <w:num w:numId="5">
+    <w:abstractNumId w:val="2"/>
+  </w:num>
+  <w:num w:numId="6">
+    <w:abstractNumId w:val="1"/>
   </w:num>
 </w:numbering>
 </file>
 
 <file path=word/styles.xml><?xml version="1.0" encoding="utf-8"?>
-<w:styles xmlns:mc="http://schemas.openxmlformats.org/markup-compatibility/2006" xmlns:r="http://schemas.openxmlformats.org/officeDocument/2006/relationships" xmlns:w="http://schemas.openxmlformats.org/wordprocessingml/2006/main" xmlns:w14="http://schemas.microsoft.com/office/word/2010/wordml" xmlns:w15="http://schemas.microsoft.com/office/word/2012/wordml" mc:Ignorable="w14 w15">
+<w:styles xmlns:mc="http://schemas.openxmlformats.org/markup-compatibility/2006" xmlns:r="http://schemas.openxmlformats.org/officeDocument/2006/relationships" xmlns:w="http://schemas.openxmlformats.org/wordprocessingml/2006/main" xmlns:w14="http://schemas.microsoft.com/office/word/2010/wordml" xmlns:w15="http://schemas.microsoft.com/office/word/2012/wordml" xmlns:w16cid="http://schemas.microsoft.com/office/word/2016/wordml/cid" xmlns:w16se="http://schemas.microsoft.com/office/word/2015/wordml/symex" mc:Ignorable="w14 w15 w16se w16cid">
   <w:docDefaults>
     <w:rPrDefault>
       <w:rPr>
@@ -4584,7 +4623,7 @@
       </w:pPr>
     </w:pPrDefault>
   </w:docDefaults>
-  <w:latentStyles w:defLockedState="0" w:defUIPriority="99" w:defSemiHidden="0" w:defUnhideWhenUsed="0" w:defQFormat="0" w:count="371">
+  <w:latentStyles w:defLockedState="0" w:defUIPriority="99" w:defSemiHidden="0" w:defUnhideWhenUsed="0" w:defQFormat="0" w:count="375">
     <w:lsdException w:name="Normal" w:uiPriority="0" w:qFormat="1"/>
     <w:lsdException w:name="heading 1" w:uiPriority="9" w:qFormat="1"/>
     <w:lsdException w:name="heading 2" w:semiHidden="1" w:uiPriority="9" w:unhideWhenUsed="1" w:qFormat="1"/>
@@ -4690,7 +4729,6 @@
     <w:lsdException w:name="HTML Sample" w:semiHidden="1" w:unhideWhenUsed="1"/>
     <w:lsdException w:name="HTML Typewriter" w:semiHidden="1" w:unhideWhenUsed="1"/>
     <w:lsdException w:name="HTML Variable" w:semiHidden="1" w:unhideWhenUsed="1"/>
-    <w:lsdException w:name="Normal Table" w:semiHidden="1" w:unhideWhenUsed="1"/>
     <w:lsdException w:name="annotation subject" w:semiHidden="1" w:unhideWhenUsed="1"/>
     <w:lsdException w:name="No List" w:semiHidden="1" w:unhideWhenUsed="1"/>
     <w:lsdException w:name="Outline List 1" w:semiHidden="1" w:unhideWhenUsed="1"/>
@@ -4734,10 +4772,8 @@
     <w:lsdException w:name="Table Elegant" w:semiHidden="1" w:unhideWhenUsed="1"/>
     <w:lsdException w:name="Table Professional" w:semiHidden="1" w:unhideWhenUsed="1"/>
     <w:lsdException w:name="Table Subtle 1" w:semiHidden="1" w:unhideWhenUsed="1"/>
-    <w:lsdException w:name="Table Subtle 2" w:semiHidden="1" w:unhideWhenUsed="1"/>
     <w:lsdException w:name="Table Web 1" w:semiHidden="1" w:unhideWhenUsed="1"/>
     <w:lsdException w:name="Table Web 2" w:semiHidden="1" w:unhideWhenUsed="1"/>
-    <w:lsdException w:name="Table Web 3" w:semiHidden="1" w:unhideWhenUsed="1"/>
     <w:lsdException w:name="Balloon Text" w:semiHidden="1" w:unhideWhenUsed="1"/>
     <w:lsdException w:name="Table Grid" w:uiPriority="39"/>
     <w:lsdException w:name="Table Theme" w:semiHidden="1" w:unhideWhenUsed="1"/>
@@ -4956,6 +4992,10 @@
     <w:lsdException w:name="List Table 5 Dark Accent 6" w:uiPriority="50"/>
     <w:lsdException w:name="List Table 6 Colorful Accent 6" w:uiPriority="51"/>
     <w:lsdException w:name="List Table 7 Colorful Accent 6" w:uiPriority="52"/>
+    <w:lsdException w:name="Mention" w:semiHidden="1" w:unhideWhenUsed="1"/>
+    <w:lsdException w:name="Smart Hyperlink" w:semiHidden="1" w:unhideWhenUsed="1"/>
+    <w:lsdException w:name="Hashtag" w:semiHidden="1" w:unhideWhenUsed="1"/>
+    <w:lsdException w:name="Unresolved Mention" w:semiHidden="1" w:unhideWhenUsed="1"/>
   </w:latentStyles>
   <w:style w:type="paragraph" w:default="1" w:styleId="Normal">
     <w:name w:val="Normal"/>

</xml_diff>